<commit_message>
Finished with IELTS 4
</commit_message>
<xml_diff>
--- a/vocabulary.docx
+++ b/vocabulary.docx
@@ -1106,686 +1106,2314 @@
       <w:r>
         <w:rPr>
           <w:rFonts w:ascii="Times New Roman" w:hAnsi="Times New Roman" w:cs="Times New Roman"/>
+          <w:szCs w:val="24"/>
+        </w:rPr>
+        <w:t>disparity</w:t>
+      </w:r>
+    </w:p>
+    <w:p>
+      <w:pPr>
+        <w:pStyle w:val="a0"/>
+        <w:spacing w:after="0" w:line="240" w:lineRule="auto"/>
+        <w:ind w:firstLineChars="0" w:firstLine="0"/>
+        <w:rPr>
+          <w:rFonts w:ascii="Times New Roman" w:hAnsi="Times New Roman" w:cs="Times New Roman"/>
+          <w:szCs w:val="24"/>
+        </w:rPr>
+      </w:pPr>
+      <w:r>
+        <w:rPr>
+          <w:rFonts w:ascii="Times New Roman" w:hAnsi="Times New Roman" w:cs="Times New Roman"/>
+          <w:szCs w:val="24"/>
+        </w:rPr>
+        <w:t>clash</w:t>
+      </w:r>
+    </w:p>
+    <w:p>
+      <w:pPr>
+        <w:pStyle w:val="a0"/>
+        <w:spacing w:after="0" w:line="240" w:lineRule="auto"/>
+        <w:ind w:firstLineChars="0" w:firstLine="0"/>
+        <w:rPr>
+          <w:rFonts w:ascii="Times New Roman" w:hAnsi="Times New Roman" w:cs="Times New Roman"/>
+          <w:szCs w:val="24"/>
+        </w:rPr>
+      </w:pPr>
+    </w:p>
+    <w:p>
+      <w:pPr>
+        <w:pStyle w:val="a0"/>
+        <w:spacing w:after="0" w:line="240" w:lineRule="auto"/>
+        <w:ind w:firstLineChars="0" w:firstLine="0"/>
+        <w:rPr>
+          <w:rFonts w:ascii="Times New Roman" w:hAnsi="Times New Roman" w:cs="Times New Roman"/>
+          <w:b/>
+          <w:bCs/>
+          <w:szCs w:val="24"/>
+        </w:rPr>
+      </w:pPr>
+      <w:r>
+        <w:rPr>
+          <w:rFonts w:ascii="Times New Roman" w:hAnsi="Times New Roman" w:cs="Times New Roman"/>
+          <w:b/>
+          <w:bCs/>
+          <w:szCs w:val="24"/>
+        </w:rPr>
+        <w:t>The coconut palm</w:t>
+      </w:r>
+      <w:r>
+        <w:rPr>
+          <w:rFonts w:ascii="Times New Roman" w:hAnsi="Times New Roman" w:cs="Times New Roman"/>
+          <w:b/>
+          <w:bCs/>
+          <w:szCs w:val="24"/>
+        </w:rPr>
+        <w:t>s</w:t>
+      </w:r>
+    </w:p>
+    <w:p>
+      <w:pPr>
+        <w:pStyle w:val="a0"/>
+        <w:spacing w:after="0" w:line="240" w:lineRule="auto"/>
+        <w:ind w:firstLineChars="0" w:firstLine="0"/>
+        <w:rPr>
+          <w:rFonts w:ascii="Times New Roman" w:hAnsi="Times New Roman" w:cs="Times New Roman"/>
+          <w:szCs w:val="24"/>
+        </w:rPr>
+      </w:pPr>
+      <w:r>
+        <w:rPr>
+          <w:rFonts w:ascii="Times New Roman" w:hAnsi="Times New Roman" w:cs="Times New Roman"/>
+          <w:szCs w:val="24"/>
+        </w:rPr>
+        <w:t>envisage</w:t>
+      </w:r>
+    </w:p>
+    <w:p>
+      <w:pPr>
+        <w:pStyle w:val="a0"/>
+        <w:spacing w:after="0" w:line="240" w:lineRule="auto"/>
+        <w:ind w:firstLineChars="0" w:firstLine="0"/>
+        <w:rPr>
+          <w:rFonts w:ascii="Times New Roman" w:hAnsi="Times New Roman" w:cs="Times New Roman"/>
+          <w:szCs w:val="24"/>
+        </w:rPr>
+      </w:pPr>
+      <w:r>
+        <w:rPr>
+          <w:rFonts w:ascii="Times New Roman" w:hAnsi="Times New Roman" w:cs="Times New Roman"/>
+          <w:szCs w:val="24"/>
+        </w:rPr>
+        <w:t>yield</w:t>
+      </w:r>
+    </w:p>
+    <w:p>
+      <w:pPr>
+        <w:pStyle w:val="a0"/>
+        <w:spacing w:after="0" w:line="240" w:lineRule="auto"/>
+        <w:ind w:firstLineChars="0" w:firstLine="0"/>
+        <w:rPr>
+          <w:rFonts w:ascii="Times New Roman" w:hAnsi="Times New Roman" w:cs="Times New Roman"/>
+          <w:szCs w:val="24"/>
+        </w:rPr>
+      </w:pPr>
+      <w:r>
+        <w:rPr>
+          <w:rFonts w:ascii="Times New Roman" w:hAnsi="Times New Roman" w:cs="Times New Roman"/>
+          <w:szCs w:val="24"/>
+        </w:rPr>
+        <w:t>cosmetic</w:t>
+      </w:r>
+    </w:p>
+    <w:p>
+      <w:pPr>
+        <w:pStyle w:val="a0"/>
+        <w:spacing w:after="0" w:line="240" w:lineRule="auto"/>
+        <w:ind w:firstLineChars="0" w:firstLine="0"/>
+        <w:rPr>
+          <w:rFonts w:ascii="Times New Roman" w:hAnsi="Times New Roman" w:cs="Times New Roman"/>
+          <w:szCs w:val="24"/>
+        </w:rPr>
+      </w:pPr>
+      <w:r>
+        <w:rPr>
+          <w:rFonts w:ascii="Times New Roman" w:hAnsi="Times New Roman" w:cs="Times New Roman"/>
+          <w:szCs w:val="24"/>
+        </w:rPr>
+        <w:t>derivative</w:t>
+      </w:r>
+    </w:p>
+    <w:p>
+      <w:pPr>
+        <w:pStyle w:val="a0"/>
+        <w:spacing w:after="0" w:line="240" w:lineRule="auto"/>
+        <w:ind w:firstLineChars="0" w:firstLine="0"/>
+        <w:rPr>
+          <w:rFonts w:ascii="Times New Roman" w:hAnsi="Times New Roman" w:cs="Times New Roman"/>
+          <w:szCs w:val="24"/>
+        </w:rPr>
+      </w:pPr>
+      <w:r>
+        <w:rPr>
+          <w:rFonts w:ascii="Times New Roman" w:hAnsi="Times New Roman" w:cs="Times New Roman"/>
+          <w:szCs w:val="24"/>
+        </w:rPr>
+        <w:t>coral</w:t>
+      </w:r>
+    </w:p>
+    <w:p>
+      <w:pPr>
+        <w:pStyle w:val="a0"/>
+        <w:spacing w:after="0" w:line="240" w:lineRule="auto"/>
+        <w:ind w:firstLineChars="0" w:firstLine="0"/>
+        <w:rPr>
+          <w:rFonts w:ascii="Times New Roman" w:hAnsi="Times New Roman" w:cs="Times New Roman"/>
+          <w:szCs w:val="24"/>
+        </w:rPr>
+      </w:pPr>
+    </w:p>
+    <w:p>
+      <w:pPr>
+        <w:pStyle w:val="a0"/>
+        <w:spacing w:after="0" w:line="240" w:lineRule="auto"/>
+        <w:ind w:firstLineChars="0" w:firstLine="0"/>
+        <w:rPr>
+          <w:rFonts w:ascii="Times New Roman" w:hAnsi="Times New Roman" w:cs="Times New Roman"/>
+          <w:b/>
+          <w:bCs/>
+          <w:szCs w:val="24"/>
+        </w:rPr>
+      </w:pPr>
+      <w:r>
+        <w:rPr>
+          <w:rFonts w:ascii="Times New Roman" w:hAnsi="Times New Roman" w:cs="Times New Roman"/>
+          <w:b/>
+          <w:bCs/>
+          <w:szCs w:val="24"/>
+        </w:rPr>
+        <w:t>How baby talk gives infant brains a boost</w:t>
+      </w:r>
+    </w:p>
+    <w:p>
+      <w:pPr>
+        <w:pStyle w:val="a0"/>
+        <w:spacing w:after="0" w:line="240" w:lineRule="auto"/>
+        <w:ind w:firstLineChars="0" w:firstLine="0"/>
+        <w:rPr>
+          <w:rFonts w:ascii="Times New Roman" w:hAnsi="Times New Roman" w:cs="Times New Roman"/>
+          <w:szCs w:val="24"/>
+        </w:rPr>
+      </w:pPr>
+      <w:r>
+        <w:rPr>
+          <w:rFonts w:ascii="Times New Roman" w:hAnsi="Times New Roman" w:cs="Times New Roman"/>
+          <w:szCs w:val="24"/>
+        </w:rPr>
+        <w:t>absurd</w:t>
+      </w:r>
+    </w:p>
+    <w:p>
+      <w:pPr>
+        <w:pStyle w:val="a0"/>
+        <w:spacing w:after="0" w:line="240" w:lineRule="auto"/>
+        <w:ind w:firstLineChars="0" w:firstLine="0"/>
+        <w:rPr>
+          <w:rFonts w:ascii="Times New Roman" w:hAnsi="Times New Roman" w:cs="Times New Roman"/>
+          <w:szCs w:val="24"/>
+        </w:rPr>
+      </w:pPr>
+    </w:p>
+    <w:p>
+      <w:pPr>
+        <w:pStyle w:val="a0"/>
+        <w:spacing w:after="0" w:line="240" w:lineRule="auto"/>
+        <w:ind w:firstLineChars="0" w:firstLine="0"/>
+        <w:rPr>
+          <w:rFonts w:ascii="Times New Roman" w:hAnsi="Times New Roman" w:cs="Times New Roman"/>
+          <w:b/>
+          <w:bCs/>
+          <w:szCs w:val="24"/>
+        </w:rPr>
+      </w:pPr>
+      <w:r>
+        <w:rPr>
+          <w:rFonts w:ascii="Times New Roman" w:hAnsi="Times New Roman" w:cs="Times New Roman"/>
+          <w:b/>
+          <w:bCs/>
+          <w:szCs w:val="24"/>
+        </w:rPr>
+        <w:t>Whatever happened to the Harappan Civili</w:t>
+      </w:r>
+      <w:r>
+        <w:rPr>
+          <w:rFonts w:ascii="Times New Roman" w:hAnsi="Times New Roman" w:cs="Times New Roman"/>
+          <w:b/>
+          <w:bCs/>
+          <w:szCs w:val="24"/>
+          <w:lang w:val="en-GB"/>
+        </w:rPr>
+        <w:t>s</w:t>
+      </w:r>
+      <w:r>
+        <w:rPr>
+          <w:rFonts w:ascii="Times New Roman" w:hAnsi="Times New Roman" w:cs="Times New Roman"/>
+          <w:b/>
+          <w:bCs/>
+          <w:szCs w:val="24"/>
+        </w:rPr>
+        <w:t>ation?</w:t>
+      </w:r>
+    </w:p>
+    <w:p>
+      <w:pPr>
+        <w:pStyle w:val="a0"/>
+        <w:spacing w:after="0" w:line="240" w:lineRule="auto"/>
+        <w:ind w:firstLineChars="0" w:firstLine="0"/>
+        <w:rPr>
+          <w:rFonts w:ascii="Times New Roman" w:hAnsi="Times New Roman" w:cs="Times New Roman"/>
+          <w:szCs w:val="24"/>
+        </w:rPr>
+      </w:pPr>
+      <w:r>
+        <w:rPr>
+          <w:rFonts w:ascii="Times New Roman" w:hAnsi="Times New Roman" w:cs="Times New Roman"/>
+          <w:szCs w:val="24"/>
+        </w:rPr>
+        <w:t>ritual</w:t>
+      </w:r>
+    </w:p>
+    <w:p>
+      <w:pPr>
+        <w:pStyle w:val="a0"/>
+        <w:spacing w:after="0" w:line="240" w:lineRule="auto"/>
+        <w:ind w:firstLineChars="0" w:firstLine="0"/>
+        <w:rPr>
+          <w:rFonts w:ascii="Times New Roman" w:hAnsi="Times New Roman" w:cs="Times New Roman"/>
+          <w:szCs w:val="24"/>
+        </w:rPr>
+      </w:pPr>
+      <w:r>
+        <w:rPr>
+          <w:rFonts w:ascii="Times New Roman" w:hAnsi="Times New Roman" w:cs="Times New Roman"/>
+          <w:szCs w:val="24"/>
+        </w:rPr>
+        <w:t>abrupt</w:t>
+      </w:r>
+    </w:p>
+    <w:p>
+      <w:pPr>
+        <w:pStyle w:val="a0"/>
+        <w:spacing w:after="0" w:line="240" w:lineRule="auto"/>
+        <w:ind w:firstLineChars="0" w:firstLine="0"/>
+        <w:rPr>
+          <w:rFonts w:ascii="Times New Roman" w:hAnsi="Times New Roman" w:cs="Times New Roman"/>
+          <w:szCs w:val="24"/>
+        </w:rPr>
+      </w:pPr>
+      <w:r>
+        <w:rPr>
+          <w:rFonts w:ascii="Times New Roman" w:hAnsi="Times New Roman" w:cs="Times New Roman"/>
+          <w:szCs w:val="24"/>
+        </w:rPr>
+        <w:t>proactive</w:t>
+      </w:r>
+    </w:p>
+    <w:p>
+      <w:pPr>
+        <w:pStyle w:val="a0"/>
+        <w:spacing w:after="0" w:line="240" w:lineRule="auto"/>
+        <w:ind w:firstLineChars="0" w:firstLine="0"/>
+        <w:rPr>
+          <w:rFonts w:ascii="Times New Roman" w:hAnsi="Times New Roman" w:cs="Times New Roman"/>
+          <w:szCs w:val="24"/>
+        </w:rPr>
+      </w:pPr>
+    </w:p>
+    <w:p>
+      <w:pPr>
+        <w:pStyle w:val="a0"/>
+        <w:spacing w:after="0" w:line="240" w:lineRule="auto"/>
+        <w:ind w:firstLineChars="0" w:firstLine="0"/>
+        <w:rPr>
+          <w:rFonts w:ascii="Times New Roman" w:hAnsi="Times New Roman" w:cs="Times New Roman"/>
+          <w:b/>
+          <w:bCs/>
+          <w:szCs w:val="24"/>
+        </w:rPr>
+      </w:pPr>
+      <w:r>
+        <w:rPr>
+          <w:rFonts w:ascii="Times New Roman" w:hAnsi="Times New Roman" w:cs="Times New Roman"/>
+          <w:b/>
+          <w:bCs/>
+          <w:szCs w:val="24"/>
+        </w:rPr>
+        <w:t>Cutty Sark: the fastest sailing ship all the time</w:t>
+      </w:r>
+    </w:p>
+    <w:p>
+      <w:pPr>
+        <w:pStyle w:val="a0"/>
+        <w:spacing w:after="0" w:line="240" w:lineRule="auto"/>
+        <w:ind w:firstLineChars="0" w:firstLine="0"/>
+        <w:rPr>
+          <w:rFonts w:ascii="Times New Roman" w:hAnsi="Times New Roman" w:cs="Times New Roman"/>
+          <w:szCs w:val="24"/>
+        </w:rPr>
+      </w:pPr>
+      <w:r>
+        <w:rPr>
+          <w:rFonts w:ascii="Times New Roman" w:hAnsi="Times New Roman" w:cs="Times New Roman"/>
+          <w:szCs w:val="24"/>
+        </w:rPr>
+        <w:t>intact</w:t>
+      </w:r>
+    </w:p>
+    <w:p>
+      <w:pPr>
+        <w:pStyle w:val="a0"/>
+        <w:spacing w:after="0" w:line="240" w:lineRule="auto"/>
+        <w:ind w:firstLineChars="0" w:firstLine="0"/>
+        <w:rPr>
+          <w:rFonts w:ascii="Times New Roman" w:hAnsi="Times New Roman" w:cs="Times New Roman"/>
+          <w:szCs w:val="24"/>
+        </w:rPr>
+      </w:pPr>
+      <w:r>
+        <w:rPr>
+          <w:rFonts w:ascii="Times New Roman" w:hAnsi="Times New Roman" w:cs="Times New Roman"/>
+          <w:szCs w:val="24"/>
+        </w:rPr>
+        <w:t>steer</w:t>
+      </w:r>
+    </w:p>
+    <w:p>
+      <w:pPr>
+        <w:pStyle w:val="a0"/>
+        <w:spacing w:after="0" w:line="240" w:lineRule="auto"/>
+        <w:ind w:firstLineChars="0" w:firstLine="0"/>
+        <w:rPr>
+          <w:rFonts w:ascii="Times New Roman" w:hAnsi="Times New Roman" w:cs="Times New Roman"/>
+          <w:szCs w:val="24"/>
+        </w:rPr>
+      </w:pPr>
+      <w:r>
+        <w:rPr>
+          <w:rFonts w:ascii="Times New Roman" w:hAnsi="Times New Roman" w:cs="Times New Roman"/>
+          <w:szCs w:val="24"/>
+        </w:rPr>
+        <w:t>daunt</w:t>
+      </w:r>
+    </w:p>
+    <w:p>
+      <w:pPr>
+        <w:pStyle w:val="a0"/>
+        <w:spacing w:after="0" w:line="240" w:lineRule="auto"/>
+        <w:ind w:firstLineChars="0" w:firstLine="0"/>
+        <w:rPr>
+          <w:rFonts w:ascii="Times New Roman" w:hAnsi="Times New Roman" w:cs="Times New Roman"/>
+          <w:szCs w:val="24"/>
+        </w:rPr>
+      </w:pPr>
+      <w:r>
+        <w:rPr>
+          <w:rFonts w:ascii="Times New Roman" w:hAnsi="Times New Roman" w:cs="Times New Roman"/>
+          <w:szCs w:val="24"/>
+        </w:rPr>
+        <w:t>competent</w:t>
+      </w:r>
+    </w:p>
+    <w:p>
+      <w:pPr>
+        <w:pStyle w:val="a0"/>
+        <w:spacing w:after="0" w:line="240" w:lineRule="auto"/>
+        <w:ind w:firstLineChars="0" w:firstLine="0"/>
+        <w:rPr>
+          <w:rFonts w:ascii="Times New Roman" w:hAnsi="Times New Roman" w:cs="Times New Roman"/>
+          <w:szCs w:val="24"/>
+        </w:rPr>
+      </w:pPr>
+    </w:p>
+    <w:p>
+      <w:pPr>
+        <w:pStyle w:val="a0"/>
+        <w:spacing w:after="0" w:line="240" w:lineRule="auto"/>
+        <w:ind w:firstLineChars="0" w:firstLine="0"/>
+        <w:rPr>
+          <w:rFonts w:ascii="Times New Roman" w:hAnsi="Times New Roman" w:cs="Times New Roman"/>
+          <w:b/>
+          <w:bCs/>
+          <w:szCs w:val="24"/>
+        </w:rPr>
+      </w:pPr>
+      <w:r>
+        <w:rPr>
+          <w:rFonts w:ascii="Times New Roman" w:hAnsi="Times New Roman" w:cs="Times New Roman"/>
+          <w:b/>
+          <w:bCs/>
+          <w:szCs w:val="24"/>
+        </w:rPr>
+        <w:t>Saving the Soil</w:t>
+      </w:r>
+    </w:p>
+    <w:p>
+      <w:pPr>
+        <w:pStyle w:val="a0"/>
+        <w:spacing w:after="0" w:line="240" w:lineRule="auto"/>
+        <w:ind w:firstLineChars="0" w:firstLine="0"/>
+        <w:rPr>
+          <w:rFonts w:ascii="Times New Roman" w:hAnsi="Times New Roman" w:cs="Times New Roman"/>
+          <w:szCs w:val="24"/>
+        </w:rPr>
+      </w:pPr>
+      <w:r>
+        <w:rPr>
+          <w:rFonts w:ascii="Times New Roman" w:hAnsi="Times New Roman" w:cs="Times New Roman"/>
+          <w:szCs w:val="24"/>
+        </w:rPr>
+        <w:t>unspoiled</w:t>
+      </w:r>
+    </w:p>
+    <w:p>
+      <w:pPr>
+        <w:pStyle w:val="a0"/>
+        <w:spacing w:after="0" w:line="240" w:lineRule="auto"/>
+        <w:ind w:firstLineChars="0" w:firstLine="0"/>
+        <w:rPr>
+          <w:rFonts w:ascii="Times New Roman" w:hAnsi="Times New Roman" w:cs="Times New Roman"/>
+          <w:szCs w:val="24"/>
+        </w:rPr>
+      </w:pPr>
+    </w:p>
+    <w:p>
+      <w:pPr>
+        <w:pStyle w:val="a0"/>
+        <w:spacing w:after="0" w:line="240" w:lineRule="auto"/>
+        <w:ind w:firstLineChars="0" w:firstLine="0"/>
+        <w:rPr>
+          <w:rFonts w:ascii="Times New Roman" w:hAnsi="Times New Roman" w:cs="Times New Roman"/>
+          <w:b/>
+          <w:bCs/>
+          <w:szCs w:val="24"/>
+        </w:rPr>
+      </w:pPr>
+      <w:r>
+        <w:rPr>
+          <w:rFonts w:ascii="Times New Roman" w:hAnsi="Times New Roman" w:cs="Times New Roman"/>
+          <w:b/>
+          <w:bCs/>
+          <w:szCs w:val="24"/>
+        </w:rPr>
+        <w:t>Book Review</w:t>
+      </w:r>
+    </w:p>
+    <w:p>
+      <w:pPr>
+        <w:pStyle w:val="a0"/>
+        <w:spacing w:after="0" w:line="240" w:lineRule="auto"/>
+        <w:ind w:firstLineChars="0" w:firstLine="0"/>
+        <w:rPr>
+          <w:rFonts w:ascii="Times New Roman" w:hAnsi="Times New Roman" w:cs="Times New Roman"/>
+          <w:szCs w:val="24"/>
+        </w:rPr>
+      </w:pPr>
+      <w:r>
+        <w:rPr>
+          <w:rFonts w:ascii="Times New Roman" w:hAnsi="Times New Roman" w:cs="Times New Roman" w:hint="eastAsia"/>
+          <w:szCs w:val="24"/>
+        </w:rPr>
+        <w:t>c</w:t>
+      </w:r>
+      <w:r>
+        <w:rPr>
+          <w:rFonts w:ascii="Times New Roman" w:hAnsi="Times New Roman" w:cs="Times New Roman"/>
+          <w:szCs w:val="24"/>
+        </w:rPr>
+        <w:t>rude</w:t>
+      </w:r>
+    </w:p>
+    <w:p>
+      <w:pPr>
+        <w:pStyle w:val="a0"/>
+        <w:spacing w:after="0" w:line="240" w:lineRule="auto"/>
+        <w:ind w:firstLineChars="0" w:firstLine="0"/>
+        <w:rPr>
+          <w:rFonts w:ascii="Times New Roman" w:hAnsi="Times New Roman" w:cs="Times New Roman"/>
+          <w:szCs w:val="24"/>
+        </w:rPr>
+      </w:pPr>
+      <w:r>
+        <w:rPr>
+          <w:rFonts w:ascii="Times New Roman" w:hAnsi="Times New Roman" w:cs="Times New Roman"/>
+          <w:szCs w:val="24"/>
+        </w:rPr>
+        <w:t>reconcile</w:t>
+      </w:r>
+    </w:p>
+    <w:p>
+      <w:pPr>
+        <w:pStyle w:val="a0"/>
+        <w:spacing w:after="0" w:line="240" w:lineRule="auto"/>
+        <w:ind w:firstLineChars="0" w:firstLine="0"/>
+        <w:rPr>
+          <w:rFonts w:ascii="Times New Roman" w:hAnsi="Times New Roman" w:cs="Times New Roman"/>
+          <w:szCs w:val="24"/>
+        </w:rPr>
+      </w:pPr>
+      <w:r>
+        <w:rPr>
+          <w:rFonts w:ascii="Times New Roman" w:hAnsi="Times New Roman" w:cs="Times New Roman"/>
+          <w:szCs w:val="24"/>
+        </w:rPr>
+        <w:t>illiterate</w:t>
+      </w:r>
+    </w:p>
+    <w:p>
+      <w:pPr>
+        <w:pStyle w:val="a0"/>
+        <w:spacing w:after="0" w:line="240" w:lineRule="auto"/>
+        <w:ind w:firstLineChars="0" w:firstLine="0"/>
+        <w:rPr>
+          <w:rFonts w:ascii="Times New Roman" w:hAnsi="Times New Roman" w:cs="Times New Roman"/>
+          <w:szCs w:val="24"/>
+        </w:rPr>
+      </w:pPr>
+      <w:r>
+        <w:rPr>
+          <w:rFonts w:ascii="Times New Roman" w:hAnsi="Times New Roman" w:cs="Times New Roman"/>
+          <w:szCs w:val="24"/>
+        </w:rPr>
+        <w:t>outmod</w:t>
+      </w:r>
+      <w:r>
+        <w:rPr>
+          <w:rFonts w:ascii="Times New Roman" w:hAnsi="Times New Roman" w:cs="Times New Roman"/>
+          <w:szCs w:val="24"/>
+        </w:rPr>
+        <w:t>e</w:t>
+      </w:r>
+    </w:p>
+    <w:p>
+      <w:pPr>
+        <w:pStyle w:val="a0"/>
+        <w:spacing w:after="0" w:line="240" w:lineRule="auto"/>
+        <w:ind w:firstLineChars="0" w:firstLine="0"/>
+        <w:rPr>
+          <w:rFonts w:ascii="Times New Roman" w:hAnsi="Times New Roman" w:cs="Times New Roman"/>
+          <w:szCs w:val="24"/>
+        </w:rPr>
+      </w:pPr>
+      <w:r>
+        <w:rPr>
+          <w:rFonts w:ascii="Times New Roman" w:hAnsi="Times New Roman" w:cs="Times New Roman"/>
+          <w:szCs w:val="24"/>
+        </w:rPr>
+        <w:t>virtues</w:t>
+      </w:r>
+    </w:p>
+    <w:p>
+      <w:pPr>
+        <w:pStyle w:val="a0"/>
+        <w:spacing w:after="0" w:line="240" w:lineRule="auto"/>
+        <w:ind w:firstLineChars="0" w:firstLine="0"/>
+        <w:rPr>
+          <w:rFonts w:ascii="Times New Roman" w:hAnsi="Times New Roman" w:cs="Times New Roman"/>
+          <w:szCs w:val="24"/>
+        </w:rPr>
+      </w:pPr>
+      <w:r>
+        <w:rPr>
+          <w:rFonts w:ascii="Times New Roman" w:hAnsi="Times New Roman" w:cs="Times New Roman"/>
+          <w:szCs w:val="24"/>
+        </w:rPr>
+        <w:t>lucid</w:t>
+      </w:r>
+    </w:p>
+    <w:p>
+      <w:pPr>
+        <w:pStyle w:val="a0"/>
+        <w:spacing w:after="0" w:line="240" w:lineRule="auto"/>
+        <w:ind w:firstLineChars="0" w:firstLine="0"/>
+        <w:rPr>
+          <w:rFonts w:ascii="Times New Roman" w:hAnsi="Times New Roman" w:cs="Times New Roman"/>
+          <w:szCs w:val="24"/>
+        </w:rPr>
+      </w:pPr>
+      <w:r>
+        <w:rPr>
+          <w:rFonts w:ascii="Times New Roman" w:hAnsi="Times New Roman" w:cs="Times New Roman"/>
+          <w:szCs w:val="24"/>
+        </w:rPr>
+        <w:t>confined</w:t>
+      </w:r>
+    </w:p>
+    <w:p>
+      <w:pPr>
+        <w:pStyle w:val="a0"/>
+        <w:spacing w:after="0" w:line="240" w:lineRule="auto"/>
+        <w:ind w:firstLineChars="0" w:firstLine="0"/>
+        <w:rPr>
+          <w:rFonts w:ascii="Times New Roman" w:hAnsi="Times New Roman" w:cs="Times New Roman"/>
+          <w:szCs w:val="24"/>
+        </w:rPr>
+      </w:pPr>
+      <w:r>
+        <w:rPr>
+          <w:rFonts w:ascii="Times New Roman" w:hAnsi="Times New Roman" w:cs="Times New Roman"/>
+          <w:szCs w:val="24"/>
+        </w:rPr>
+        <w:t>reductive</w:t>
+      </w:r>
+    </w:p>
+    <w:p>
+      <w:pPr>
+        <w:pStyle w:val="a0"/>
+        <w:spacing w:after="0" w:line="240" w:lineRule="auto"/>
+        <w:ind w:firstLineChars="0" w:firstLine="0"/>
+        <w:rPr>
+          <w:rFonts w:ascii="Times New Roman" w:hAnsi="Times New Roman" w:cs="Times New Roman"/>
+          <w:szCs w:val="24"/>
+        </w:rPr>
+      </w:pPr>
+      <w:r>
+        <w:rPr>
+          <w:rFonts w:ascii="Times New Roman" w:hAnsi="Times New Roman" w:cs="Times New Roman"/>
+          <w:szCs w:val="24"/>
+        </w:rPr>
+        <w:t>pedigree</w:t>
+      </w:r>
+    </w:p>
+    <w:p>
+      <w:pPr>
+        <w:pStyle w:val="a0"/>
+        <w:spacing w:after="0" w:line="240" w:lineRule="auto"/>
+        <w:ind w:firstLineChars="0" w:firstLine="0"/>
+        <w:rPr>
+          <w:rFonts w:ascii="Times New Roman" w:hAnsi="Times New Roman" w:cs="Times New Roman"/>
+          <w:szCs w:val="24"/>
+        </w:rPr>
+      </w:pPr>
+    </w:p>
+    <w:p>
+      <w:pPr>
+        <w:pStyle w:val="a0"/>
+        <w:spacing w:after="0" w:line="240" w:lineRule="auto"/>
+        <w:ind w:firstLineChars="0" w:firstLine="0"/>
+        <w:rPr>
+          <w:rFonts w:ascii="Times New Roman" w:hAnsi="Times New Roman" w:cs="Times New Roman"/>
+          <w:b/>
+          <w:bCs/>
+          <w:szCs w:val="24"/>
+        </w:rPr>
+      </w:pPr>
+      <w:r>
+        <w:rPr>
+          <w:rFonts w:ascii="Times New Roman" w:hAnsi="Times New Roman" w:cs="Times New Roman" w:hint="eastAsia"/>
+          <w:b/>
+          <w:bCs/>
+          <w:szCs w:val="24"/>
+        </w:rPr>
+        <w:t>R</w:t>
+      </w:r>
+      <w:r>
+        <w:rPr>
+          <w:rFonts w:ascii="Times New Roman" w:hAnsi="Times New Roman" w:cs="Times New Roman"/>
+          <w:b/>
+          <w:bCs/>
+          <w:szCs w:val="24"/>
+        </w:rPr>
+        <w:t>ain</w:t>
+      </w:r>
+      <w:r>
+        <w:rPr>
+          <w:rFonts w:ascii="Times New Roman" w:hAnsi="Times New Roman" w:cs="Times New Roman" w:hint="eastAsia"/>
+          <w:b/>
+          <w:bCs/>
+          <w:szCs w:val="24"/>
+        </w:rPr>
+        <w:t>forest</w:t>
+      </w:r>
+    </w:p>
+    <w:p>
+      <w:pPr>
+        <w:pStyle w:val="a0"/>
+        <w:spacing w:after="0" w:line="240" w:lineRule="auto"/>
+        <w:ind w:firstLineChars="0" w:firstLine="0"/>
+        <w:rPr>
+          <w:rFonts w:ascii="Times New Roman" w:hAnsi="Times New Roman" w:cs="Times New Roman"/>
+          <w:szCs w:val="24"/>
+        </w:rPr>
+      </w:pPr>
+      <w:r>
+        <w:rPr>
+          <w:rFonts w:ascii="Times New Roman" w:hAnsi="Times New Roman" w:cs="Times New Roman"/>
+          <w:szCs w:val="24"/>
+        </w:rPr>
+        <w:t>plight</w:t>
+      </w:r>
+    </w:p>
+    <w:p>
+      <w:pPr>
+        <w:pStyle w:val="a0"/>
+        <w:spacing w:after="0" w:line="240" w:lineRule="auto"/>
+        <w:ind w:firstLineChars="0" w:firstLine="0"/>
+        <w:rPr>
+          <w:rFonts w:ascii="Times New Roman" w:hAnsi="Times New Roman" w:cs="Times New Roman"/>
+          <w:szCs w:val="24"/>
+        </w:rPr>
+      </w:pPr>
+    </w:p>
+    <w:p>
+      <w:pPr>
+        <w:pStyle w:val="a0"/>
+        <w:spacing w:after="0" w:line="240" w:lineRule="auto"/>
+        <w:ind w:firstLineChars="0" w:firstLine="0"/>
+        <w:rPr>
+          <w:rFonts w:ascii="Times New Roman" w:hAnsi="Times New Roman" w:cs="Times New Roman"/>
+          <w:szCs w:val="24"/>
+        </w:rPr>
+      </w:pPr>
+      <w:r>
+        <w:rPr>
+          <w:rFonts w:ascii="Times New Roman" w:hAnsi="Times New Roman" w:cs="Times New Roman" w:hint="eastAsia"/>
+          <w:b/>
+          <w:bCs/>
+          <w:szCs w:val="24"/>
+        </w:rPr>
+        <w:t>What</w:t>
+      </w:r>
+      <w:r>
+        <w:rPr>
+          <w:rFonts w:ascii="Times New Roman" w:hAnsi="Times New Roman" w:cs="Times New Roman"/>
+          <w:b/>
+          <w:bCs/>
+          <w:szCs w:val="24"/>
+        </w:rPr>
+        <w:t xml:space="preserve"> Do Whales Feel?</w:t>
+      </w:r>
+      <w:r>
+        <w:rPr>
+          <w:rFonts w:ascii="Times New Roman" w:hAnsi="Times New Roman" w:cs="Times New Roman"/>
+          <w:b/>
+          <w:bCs/>
+          <w:szCs w:val="24"/>
+        </w:rPr>
+        <w:br/>
+      </w:r>
+      <w:r>
+        <w:rPr>
+          <w:rFonts w:ascii="Times New Roman" w:hAnsi="Times New Roman" w:cs="Times New Roman"/>
+          <w:szCs w:val="24"/>
+        </w:rPr>
+        <w:t>take for granted</w:t>
+      </w:r>
+    </w:p>
+    <w:p>
+      <w:pPr>
+        <w:pStyle w:val="a0"/>
+        <w:spacing w:after="0" w:line="240" w:lineRule="auto"/>
+        <w:ind w:firstLineChars="0" w:firstLine="0"/>
+        <w:rPr>
+          <w:rFonts w:ascii="Times New Roman" w:hAnsi="Times New Roman" w:cs="Times New Roman"/>
+          <w:szCs w:val="24"/>
+        </w:rPr>
+      </w:pPr>
+      <w:r>
+        <w:rPr>
+          <w:rFonts w:ascii="Times New Roman" w:hAnsi="Times New Roman" w:cs="Times New Roman"/>
+          <w:szCs w:val="24"/>
+        </w:rPr>
+        <w:t>cetaceans</w:t>
+      </w:r>
+    </w:p>
+    <w:p>
+      <w:pPr>
+        <w:pStyle w:val="a0"/>
+        <w:spacing w:after="0" w:line="240" w:lineRule="auto"/>
+        <w:ind w:firstLineChars="0" w:firstLine="0"/>
+        <w:rPr>
+          <w:rFonts w:ascii="Times New Roman" w:hAnsi="Times New Roman" w:cs="Times New Roman"/>
+          <w:szCs w:val="24"/>
+        </w:rPr>
+      </w:pPr>
+      <w:r>
+        <w:rPr>
+          <w:rFonts w:ascii="Times New Roman" w:hAnsi="Times New Roman" w:cs="Times New Roman"/>
+          <w:szCs w:val="24"/>
+        </w:rPr>
+        <w:t>rudimenta</w:t>
+      </w:r>
+      <w:r>
+        <w:rPr>
+          <w:rFonts w:ascii="Times New Roman" w:hAnsi="Times New Roman" w:cs="Times New Roman"/>
+          <w:szCs w:val="24"/>
+        </w:rPr>
+        <w:t>r</w:t>
+      </w:r>
+      <w:r>
+        <w:rPr>
+          <w:rFonts w:ascii="Times New Roman" w:hAnsi="Times New Roman" w:cs="Times New Roman"/>
+          <w:szCs w:val="24"/>
+        </w:rPr>
+        <w:t>y</w:t>
+      </w:r>
+    </w:p>
+    <w:p>
+      <w:pPr>
+        <w:pStyle w:val="a0"/>
+        <w:spacing w:after="0" w:line="240" w:lineRule="auto"/>
+        <w:ind w:firstLineChars="0" w:firstLine="0"/>
+        <w:rPr>
+          <w:rFonts w:ascii="Times New Roman" w:hAnsi="Times New Roman" w:cs="Times New Roman"/>
+          <w:szCs w:val="24"/>
+        </w:rPr>
+      </w:pPr>
+      <w:r>
+        <w:rPr>
+          <w:rFonts w:ascii="Times New Roman" w:hAnsi="Times New Roman" w:cs="Times New Roman"/>
+          <w:szCs w:val="24"/>
+        </w:rPr>
+        <w:t>captive</w:t>
+      </w:r>
+    </w:p>
+    <w:p>
+      <w:pPr>
+        <w:pStyle w:val="a0"/>
+        <w:spacing w:after="0" w:line="240" w:lineRule="auto"/>
+        <w:ind w:firstLineChars="0" w:firstLine="0"/>
+        <w:rPr>
+          <w:rFonts w:ascii="Times New Roman" w:hAnsi="Times New Roman" w:cs="Times New Roman"/>
+          <w:szCs w:val="24"/>
+        </w:rPr>
+      </w:pPr>
+      <w:r>
+        <w:rPr>
+          <w:rFonts w:ascii="Times New Roman" w:hAnsi="Times New Roman" w:cs="Times New Roman"/>
+          <w:szCs w:val="24"/>
+        </w:rPr>
+        <w:t>cal</w:t>
+      </w:r>
+      <w:r>
+        <w:rPr>
+          <w:rFonts w:ascii="Times New Roman" w:hAnsi="Times New Roman" w:cs="Times New Roman"/>
+          <w:szCs w:val="24"/>
+        </w:rPr>
+        <w:t>f</w:t>
+      </w:r>
+    </w:p>
+    <w:p>
+      <w:pPr>
+        <w:pStyle w:val="a0"/>
+        <w:spacing w:after="0" w:line="240" w:lineRule="auto"/>
+        <w:ind w:firstLineChars="0" w:firstLine="0"/>
+        <w:rPr>
+          <w:rFonts w:ascii="Times New Roman" w:hAnsi="Times New Roman" w:cs="Times New Roman"/>
+          <w:szCs w:val="24"/>
+        </w:rPr>
+      </w:pPr>
+      <w:r>
+        <w:rPr>
+          <w:rFonts w:ascii="Times New Roman" w:hAnsi="Times New Roman" w:cs="Times New Roman"/>
+          <w:szCs w:val="24"/>
+        </w:rPr>
+        <w:t>porpoise</w:t>
+      </w:r>
+    </w:p>
+    <w:p>
+      <w:pPr>
+        <w:pStyle w:val="a0"/>
+        <w:spacing w:after="0" w:line="240" w:lineRule="auto"/>
+        <w:ind w:firstLineChars="0" w:firstLine="0"/>
+        <w:rPr>
+          <w:rFonts w:ascii="Times New Roman" w:hAnsi="Times New Roman" w:cs="Times New Roman"/>
+          <w:szCs w:val="24"/>
+        </w:rPr>
+      </w:pPr>
+      <w:r>
+        <w:rPr>
+          <w:rFonts w:ascii="Times New Roman" w:hAnsi="Times New Roman" w:cs="Times New Roman"/>
+          <w:szCs w:val="24"/>
+        </w:rPr>
+        <w:t>haunt</w:t>
+      </w:r>
+    </w:p>
+    <w:p>
+      <w:pPr>
+        <w:pStyle w:val="a0"/>
+        <w:spacing w:after="0" w:line="240" w:lineRule="auto"/>
+        <w:ind w:firstLineChars="0" w:firstLine="0"/>
+        <w:rPr>
+          <w:rFonts w:ascii="Times New Roman" w:hAnsi="Times New Roman" w:cs="Times New Roman"/>
+          <w:szCs w:val="24"/>
+        </w:rPr>
+      </w:pPr>
+    </w:p>
+    <w:p>
+      <w:pPr>
+        <w:pStyle w:val="a0"/>
+        <w:spacing w:after="0" w:line="240" w:lineRule="auto"/>
+        <w:ind w:firstLineChars="0" w:firstLine="0"/>
+        <w:rPr>
+          <w:rFonts w:ascii="Times New Roman" w:hAnsi="Times New Roman" w:cs="Times New Roman"/>
+          <w:b/>
+          <w:bCs/>
+          <w:szCs w:val="24"/>
+        </w:rPr>
+      </w:pPr>
+      <w:r>
+        <w:rPr>
+          <w:rFonts w:ascii="Times New Roman" w:hAnsi="Times New Roman" w:cs="Times New Roman" w:hint="eastAsia"/>
+          <w:b/>
+          <w:bCs/>
+          <w:szCs w:val="24"/>
+        </w:rPr>
+        <w:t>V</w:t>
+      </w:r>
+      <w:r>
+        <w:rPr>
+          <w:rFonts w:ascii="Times New Roman" w:hAnsi="Times New Roman" w:cs="Times New Roman"/>
+          <w:b/>
+          <w:bCs/>
+          <w:szCs w:val="24"/>
+        </w:rPr>
+        <w:t>isual Symbols and the Blind</w:t>
+      </w:r>
+    </w:p>
+    <w:p>
+      <w:pPr>
+        <w:pStyle w:val="a0"/>
+        <w:spacing w:after="0" w:line="240" w:lineRule="auto"/>
+        <w:ind w:firstLineChars="0" w:firstLine="0"/>
+        <w:rPr>
+          <w:rFonts w:ascii="Times New Roman" w:hAnsi="Times New Roman" w:cs="Times New Roman"/>
+          <w:szCs w:val="24"/>
+        </w:rPr>
+      </w:pPr>
+      <w:r>
+        <w:rPr>
+          <w:rFonts w:ascii="Times New Roman" w:hAnsi="Times New Roman" w:cs="Times New Roman"/>
+          <w:szCs w:val="24"/>
+        </w:rPr>
+        <w:t>rendition</w:t>
+      </w:r>
+    </w:p>
+    <w:p>
+      <w:pPr>
+        <w:pStyle w:val="a0"/>
+        <w:spacing w:after="0" w:line="240" w:lineRule="auto"/>
+        <w:ind w:firstLineChars="0" w:firstLine="0"/>
+        <w:rPr>
+          <w:rFonts w:ascii="Times New Roman" w:hAnsi="Times New Roman" w:cs="Times New Roman"/>
+          <w:szCs w:val="24"/>
+        </w:rPr>
+      </w:pPr>
+      <w:r>
+        <w:rPr>
+          <w:rFonts w:ascii="Times New Roman" w:hAnsi="Times New Roman" w:cs="Times New Roman"/>
+          <w:szCs w:val="24"/>
+        </w:rPr>
+        <w:t>idiosyncratic</w:t>
+      </w:r>
+    </w:p>
+    <w:p>
+      <w:pPr>
+        <w:pStyle w:val="a0"/>
+        <w:spacing w:after="0" w:line="240" w:lineRule="auto"/>
+        <w:ind w:firstLineChars="0" w:firstLine="0"/>
+        <w:rPr>
+          <w:rFonts w:ascii="Times New Roman" w:hAnsi="Times New Roman" w:cs="Times New Roman"/>
+          <w:szCs w:val="24"/>
+        </w:rPr>
+      </w:pPr>
+    </w:p>
+    <w:p>
+      <w:pPr>
+        <w:pStyle w:val="a0"/>
+        <w:spacing w:after="0" w:line="240" w:lineRule="auto"/>
+        <w:ind w:firstLineChars="0" w:firstLine="0"/>
+        <w:rPr>
+          <w:rFonts w:ascii="Times New Roman" w:hAnsi="Times New Roman" w:cs="Times New Roman"/>
+          <w:b/>
+          <w:bCs/>
+          <w:szCs w:val="24"/>
+        </w:rPr>
+      </w:pPr>
+      <w:r>
+        <w:rPr>
+          <w:rFonts w:ascii="Times New Roman" w:hAnsi="Times New Roman" w:cs="Times New Roman" w:hint="eastAsia"/>
+          <w:b/>
+          <w:bCs/>
+          <w:szCs w:val="24"/>
+        </w:rPr>
+        <w:t>L</w:t>
+      </w:r>
+      <w:r>
+        <w:rPr>
+          <w:rFonts w:ascii="Times New Roman" w:hAnsi="Times New Roman" w:cs="Times New Roman"/>
+          <w:b/>
+          <w:bCs/>
+          <w:szCs w:val="24"/>
+        </w:rPr>
+        <w:t xml:space="preserve">ost for </w:t>
+      </w:r>
+      <w:r>
+        <w:rPr>
+          <w:rFonts w:ascii="Times New Roman" w:hAnsi="Times New Roman" w:cs="Times New Roman"/>
+          <w:b/>
+          <w:bCs/>
+          <w:szCs w:val="24"/>
+        </w:rPr>
+        <w:t>W</w:t>
+      </w:r>
+      <w:r>
+        <w:rPr>
+          <w:rFonts w:ascii="Times New Roman" w:hAnsi="Times New Roman" w:cs="Times New Roman"/>
+          <w:b/>
+          <w:bCs/>
+          <w:szCs w:val="24"/>
+        </w:rPr>
+        <w:t>ords</w:t>
+      </w:r>
+    </w:p>
+    <w:p>
+      <w:pPr>
+        <w:pStyle w:val="a0"/>
+        <w:spacing w:after="0" w:line="240" w:lineRule="auto"/>
+        <w:ind w:firstLineChars="0" w:firstLine="0"/>
+        <w:rPr>
+          <w:rFonts w:ascii="Times New Roman" w:hAnsi="Times New Roman" w:cs="Times New Roman"/>
+          <w:szCs w:val="24"/>
+        </w:rPr>
+      </w:pPr>
+      <w:r>
+        <w:rPr>
+          <w:rFonts w:ascii="Times New Roman" w:hAnsi="Times New Roman" w:cs="Times New Roman"/>
+          <w:szCs w:val="24"/>
+        </w:rPr>
+        <w:t>induce</w:t>
+      </w:r>
+    </w:p>
+    <w:p>
+      <w:pPr>
+        <w:pStyle w:val="a0"/>
+        <w:spacing w:after="0" w:line="240" w:lineRule="auto"/>
+        <w:ind w:firstLineChars="0" w:firstLine="0"/>
+        <w:rPr>
+          <w:rFonts w:ascii="Times New Roman" w:hAnsi="Times New Roman" w:cs="Times New Roman"/>
+          <w:szCs w:val="24"/>
+        </w:rPr>
+      </w:pPr>
+      <w:r>
+        <w:rPr>
+          <w:rFonts w:ascii="Times New Roman" w:hAnsi="Times New Roman" w:cs="Times New Roman"/>
+          <w:szCs w:val="24"/>
+        </w:rPr>
+        <w:t>direst</w:t>
+      </w:r>
+    </w:p>
+    <w:p>
+      <w:pPr>
+        <w:pStyle w:val="a0"/>
+        <w:spacing w:after="0" w:line="240" w:lineRule="auto"/>
+        <w:ind w:firstLineChars="0" w:firstLine="0"/>
+        <w:rPr>
+          <w:rFonts w:ascii="Times New Roman" w:hAnsi="Times New Roman" w:cs="Times New Roman"/>
+          <w:szCs w:val="24"/>
+        </w:rPr>
+      </w:pPr>
+      <w:r>
+        <w:rPr>
+          <w:rFonts w:ascii="Times New Roman" w:hAnsi="Times New Roman" w:cs="Times New Roman"/>
+          <w:szCs w:val="24"/>
+        </w:rPr>
+        <w:t>rekindle</w:t>
+      </w:r>
+    </w:p>
+    <w:p>
+      <w:pPr>
+        <w:pStyle w:val="a0"/>
+        <w:spacing w:after="0" w:line="240" w:lineRule="auto"/>
+        <w:ind w:firstLineChars="0" w:firstLine="0"/>
+        <w:rPr>
+          <w:rFonts w:ascii="Times New Roman" w:hAnsi="Times New Roman" w:cs="Times New Roman"/>
+          <w:szCs w:val="24"/>
+        </w:rPr>
+      </w:pPr>
+    </w:p>
+    <w:p>
+      <w:pPr>
+        <w:pStyle w:val="a0"/>
+        <w:spacing w:after="0" w:line="240" w:lineRule="auto"/>
+        <w:ind w:firstLineChars="0" w:firstLine="0"/>
+        <w:rPr>
+          <w:rFonts w:ascii="Times New Roman" w:hAnsi="Times New Roman" w:cs="Times New Roman"/>
+          <w:szCs w:val="24"/>
+        </w:rPr>
+      </w:pPr>
+      <w:r>
+        <w:rPr>
+          <w:rFonts w:ascii="Times New Roman" w:hAnsi="Times New Roman" w:cs="Times New Roman" w:hint="eastAsia"/>
+          <w:b/>
+          <w:bCs/>
+          <w:szCs w:val="24"/>
+        </w:rPr>
+        <w:t>Alternative</w:t>
+      </w:r>
+      <w:r>
+        <w:rPr>
+          <w:rFonts w:ascii="Times New Roman" w:hAnsi="Times New Roman" w:cs="Times New Roman"/>
+          <w:b/>
+          <w:bCs/>
+          <w:szCs w:val="24"/>
+        </w:rPr>
+        <w:t xml:space="preserve"> Medicine in </w:t>
+      </w:r>
+      <w:r>
+        <w:rPr>
+          <w:rFonts w:ascii="Times New Roman" w:hAnsi="Times New Roman" w:cs="Times New Roman"/>
+          <w:b/>
+          <w:bCs/>
+          <w:szCs w:val="24"/>
+        </w:rPr>
+        <w:t>Australia</w:t>
+      </w:r>
+    </w:p>
+    <w:p>
+      <w:pPr>
+        <w:pStyle w:val="a0"/>
+        <w:spacing w:after="0" w:line="240" w:lineRule="auto"/>
+        <w:ind w:firstLineChars="0" w:firstLine="0"/>
+        <w:rPr>
+          <w:rFonts w:ascii="Times New Roman" w:hAnsi="Times New Roman" w:cs="Times New Roman"/>
+          <w:szCs w:val="24"/>
+        </w:rPr>
+      </w:pPr>
+      <w:r>
+        <w:rPr>
+          <w:rFonts w:ascii="Times New Roman" w:hAnsi="Times New Roman" w:cs="Times New Roman" w:hint="eastAsia"/>
+          <w:szCs w:val="24"/>
+        </w:rPr>
+        <w:t>l</w:t>
+      </w:r>
+      <w:r>
+        <w:rPr>
+          <w:rFonts w:ascii="Times New Roman" w:hAnsi="Times New Roman" w:cs="Times New Roman"/>
+          <w:szCs w:val="24"/>
+        </w:rPr>
+        <w:t>oath</w:t>
+      </w:r>
+    </w:p>
+    <w:p>
+      <w:pPr>
+        <w:pStyle w:val="a0"/>
+        <w:spacing w:after="0" w:line="240" w:lineRule="auto"/>
+        <w:ind w:firstLineChars="0" w:firstLine="0"/>
+        <w:rPr>
+          <w:rFonts w:ascii="Times New Roman" w:hAnsi="Times New Roman" w:cs="Times New Roman"/>
+          <w:szCs w:val="24"/>
+        </w:rPr>
+      </w:pPr>
+      <w:r>
+        <w:rPr>
+          <w:rFonts w:ascii="Times New Roman" w:hAnsi="Times New Roman" w:cs="Times New Roman"/>
+          <w:szCs w:val="24"/>
+        </w:rPr>
+        <w:t>herbal</w:t>
+      </w:r>
+    </w:p>
+    <w:p>
+      <w:pPr>
+        <w:pStyle w:val="a0"/>
+        <w:spacing w:after="0" w:line="240" w:lineRule="auto"/>
+        <w:ind w:firstLineChars="0" w:firstLine="0"/>
+        <w:rPr>
+          <w:rFonts w:ascii="Times New Roman" w:hAnsi="Times New Roman" w:cs="Times New Roman"/>
+          <w:szCs w:val="24"/>
+        </w:rPr>
+      </w:pPr>
+      <w:r>
+        <w:rPr>
+          <w:rFonts w:ascii="Times New Roman" w:hAnsi="Times New Roman" w:cs="Times New Roman"/>
+          <w:szCs w:val="24"/>
+        </w:rPr>
+        <w:t>orthodox</w:t>
+      </w:r>
+    </w:p>
+    <w:p>
+      <w:pPr>
+        <w:pStyle w:val="a0"/>
+        <w:spacing w:after="0" w:line="240" w:lineRule="auto"/>
+        <w:ind w:firstLineChars="0" w:firstLine="0"/>
+        <w:rPr>
+          <w:rFonts w:ascii="Times New Roman" w:hAnsi="Times New Roman" w:cs="Times New Roman"/>
+          <w:szCs w:val="24"/>
+        </w:rPr>
+      </w:pPr>
+      <w:r>
+        <w:rPr>
+          <w:rFonts w:ascii="Times New Roman" w:hAnsi="Times New Roman" w:cs="Times New Roman"/>
+          <w:szCs w:val="24"/>
+        </w:rPr>
+        <w:t>exodus</w:t>
+      </w:r>
+    </w:p>
+    <w:p>
+      <w:pPr>
+        <w:pStyle w:val="a0"/>
+        <w:spacing w:after="0" w:line="240" w:lineRule="auto"/>
+        <w:ind w:firstLineChars="0" w:firstLine="0"/>
+        <w:rPr>
+          <w:rFonts w:ascii="Times New Roman" w:hAnsi="Times New Roman" w:cs="Times New Roman"/>
+          <w:szCs w:val="24"/>
+        </w:rPr>
+      </w:pPr>
+      <w:r>
+        <w:rPr>
+          <w:rFonts w:ascii="Times New Roman" w:hAnsi="Times New Roman" w:cs="Times New Roman"/>
+          <w:szCs w:val="24"/>
+        </w:rPr>
+        <w:t>concur</w:t>
+      </w:r>
+    </w:p>
+    <w:p>
+      <w:pPr>
+        <w:pStyle w:val="a0"/>
+        <w:spacing w:after="0" w:line="240" w:lineRule="auto"/>
+        <w:ind w:firstLineChars="0" w:firstLine="0"/>
+        <w:rPr>
+          <w:rFonts w:ascii="Times New Roman" w:hAnsi="Times New Roman" w:cs="Times New Roman"/>
+          <w:szCs w:val="24"/>
+        </w:rPr>
+      </w:pPr>
+      <w:r>
+        <w:rPr>
+          <w:rFonts w:ascii="Times New Roman" w:hAnsi="Times New Roman" w:cs="Times New Roman"/>
+          <w:szCs w:val="24"/>
+        </w:rPr>
+        <w:t>adjunct</w:t>
+      </w:r>
+    </w:p>
+    <w:p>
+      <w:pPr>
+        <w:pStyle w:val="a0"/>
+        <w:spacing w:after="0" w:line="240" w:lineRule="auto"/>
+        <w:ind w:firstLineChars="0" w:firstLine="0"/>
+        <w:rPr>
+          <w:rFonts w:ascii="Times New Roman" w:hAnsi="Times New Roman" w:cs="Times New Roman"/>
+          <w:szCs w:val="24"/>
+        </w:rPr>
+      </w:pPr>
+    </w:p>
+    <w:p>
+      <w:pPr>
+        <w:pStyle w:val="a0"/>
+        <w:spacing w:after="0" w:line="240" w:lineRule="auto"/>
+        <w:ind w:firstLineChars="0" w:firstLine="0"/>
+        <w:rPr>
+          <w:rFonts w:ascii="Times New Roman" w:hAnsi="Times New Roman" w:cs="Times New Roman" w:hint="eastAsia"/>
+          <w:b/>
+          <w:bCs/>
+          <w:szCs w:val="24"/>
+        </w:rPr>
+      </w:pPr>
+      <w:r>
+        <w:rPr>
+          <w:rFonts w:ascii="Times New Roman" w:hAnsi="Times New Roman" w:cs="Times New Roman" w:hint="eastAsia"/>
+          <w:b/>
+          <w:bCs/>
+          <w:szCs w:val="24"/>
+        </w:rPr>
+        <w:t>P</w:t>
+      </w:r>
+      <w:r>
+        <w:rPr>
+          <w:rFonts w:ascii="Times New Roman" w:hAnsi="Times New Roman" w:cs="Times New Roman"/>
+          <w:b/>
+          <w:bCs/>
+          <w:szCs w:val="24"/>
+        </w:rPr>
+        <w:t>lay is a Serious Business</w:t>
+      </w:r>
+    </w:p>
+    <w:p>
+      <w:pPr>
+        <w:pStyle w:val="a0"/>
+        <w:spacing w:after="0" w:line="240" w:lineRule="auto"/>
+        <w:ind w:firstLineChars="0" w:firstLine="0"/>
+        <w:rPr>
+          <w:rFonts w:ascii="Times New Roman" w:hAnsi="Times New Roman" w:cs="Times New Roman"/>
+          <w:szCs w:val="24"/>
+        </w:rPr>
+      </w:pPr>
+      <w:r>
+        <w:rPr>
+          <w:rFonts w:ascii="Times New Roman" w:hAnsi="Times New Roman" w:cs="Times New Roman"/>
+          <w:szCs w:val="24"/>
+        </w:rPr>
+        <w:t>exuberant</w:t>
+      </w:r>
+    </w:p>
+    <w:p>
+      <w:pPr>
+        <w:pStyle w:val="a0"/>
+        <w:spacing w:after="0" w:line="240" w:lineRule="auto"/>
+        <w:ind w:firstLineChars="0" w:firstLine="0"/>
+        <w:rPr>
+          <w:rFonts w:ascii="Times New Roman" w:hAnsi="Times New Roman" w:cs="Times New Roman"/>
+          <w:szCs w:val="24"/>
+        </w:rPr>
+      </w:pPr>
+      <w:r>
+        <w:rPr>
+          <w:rFonts w:ascii="Times New Roman" w:hAnsi="Times New Roman" w:cs="Times New Roman"/>
+          <w:szCs w:val="24"/>
+        </w:rPr>
+        <w:t>cavort</w:t>
+      </w:r>
+    </w:p>
+    <w:p>
+      <w:pPr>
+        <w:pStyle w:val="a0"/>
+        <w:spacing w:after="0" w:line="240" w:lineRule="auto"/>
+        <w:ind w:firstLineChars="0" w:firstLine="0"/>
+        <w:rPr>
+          <w:rFonts w:ascii="Times New Roman" w:hAnsi="Times New Roman" w:cs="Times New Roman"/>
+          <w:szCs w:val="24"/>
+        </w:rPr>
+      </w:pPr>
+      <w:r>
+        <w:rPr>
+          <w:rFonts w:ascii="Times New Roman" w:hAnsi="Times New Roman" w:cs="Times New Roman" w:hint="eastAsia"/>
+          <w:szCs w:val="24"/>
+        </w:rPr>
+        <w:t>i</w:t>
+      </w:r>
+      <w:r>
+        <w:rPr>
+          <w:rFonts w:ascii="Times New Roman" w:hAnsi="Times New Roman" w:cs="Times New Roman"/>
+          <w:szCs w:val="24"/>
+        </w:rPr>
+        <w:t>ndulge</w:t>
+      </w:r>
+    </w:p>
+    <w:p>
+      <w:pPr>
+        <w:pStyle w:val="a0"/>
+        <w:spacing w:after="0" w:line="240" w:lineRule="auto"/>
+        <w:ind w:firstLineChars="0" w:firstLine="0"/>
+        <w:rPr>
+          <w:rFonts w:ascii="Times New Roman" w:hAnsi="Times New Roman" w:cs="Times New Roman"/>
+          <w:szCs w:val="24"/>
+        </w:rPr>
+      </w:pPr>
+      <w:r>
+        <w:rPr>
+          <w:rFonts w:ascii="Times New Roman" w:hAnsi="Times New Roman" w:cs="Times New Roman"/>
+          <w:szCs w:val="24"/>
+        </w:rPr>
+        <w:t>earnest</w:t>
+      </w:r>
+    </w:p>
+    <w:p>
+      <w:pPr>
+        <w:pStyle w:val="a0"/>
+        <w:spacing w:after="0" w:line="240" w:lineRule="auto"/>
+        <w:ind w:firstLineChars="0" w:firstLine="0"/>
+        <w:rPr>
+          <w:rFonts w:ascii="Times New Roman" w:hAnsi="Times New Roman" w:cs="Times New Roman"/>
+          <w:szCs w:val="24"/>
+        </w:rPr>
+      </w:pPr>
+      <w:r>
+        <w:rPr>
+          <w:rFonts w:ascii="Times New Roman" w:hAnsi="Times New Roman" w:cs="Times New Roman"/>
+          <w:szCs w:val="24"/>
+        </w:rPr>
+        <w:t>bouts</w:t>
+      </w:r>
+    </w:p>
+    <w:p>
+      <w:pPr>
+        <w:pStyle w:val="a0"/>
+        <w:spacing w:after="0" w:line="240" w:lineRule="auto"/>
+        <w:ind w:firstLineChars="0" w:firstLine="0"/>
+        <w:rPr>
+          <w:rFonts w:ascii="Times New Roman" w:hAnsi="Times New Roman" w:cs="Times New Roman"/>
+          <w:szCs w:val="24"/>
+        </w:rPr>
+      </w:pPr>
+    </w:p>
+    <w:p>
+      <w:pPr>
+        <w:pStyle w:val="a0"/>
+        <w:spacing w:after="0" w:line="240" w:lineRule="auto"/>
+        <w:ind w:firstLineChars="0" w:firstLine="0"/>
+        <w:rPr>
+          <w:rFonts w:ascii="Times New Roman" w:hAnsi="Times New Roman" w:cs="Times New Roman"/>
+          <w:b/>
+          <w:bCs/>
+          <w:szCs w:val="24"/>
+        </w:rPr>
+      </w:pPr>
+      <w:r>
+        <w:rPr>
+          <w:rFonts w:ascii="Times New Roman" w:hAnsi="Times New Roman" w:cs="Times New Roman" w:hint="eastAsia"/>
+          <w:b/>
+          <w:bCs/>
+          <w:szCs w:val="24"/>
+        </w:rPr>
+        <w:t>M</w:t>
+      </w:r>
+      <w:r>
+        <w:rPr>
+          <w:rFonts w:ascii="Times New Roman" w:hAnsi="Times New Roman" w:cs="Times New Roman"/>
+          <w:b/>
+          <w:bCs/>
+          <w:szCs w:val="24"/>
+        </w:rPr>
+        <w:t>icro-Enterprise Credit for Street Youth</w:t>
+      </w:r>
+    </w:p>
+    <w:p>
+      <w:pPr>
+        <w:pStyle w:val="a0"/>
+        <w:spacing w:after="0" w:line="240" w:lineRule="auto"/>
+        <w:ind w:firstLineChars="0" w:firstLine="0"/>
+        <w:rPr>
+          <w:rFonts w:ascii="Times New Roman" w:hAnsi="Times New Roman" w:cs="Times New Roman"/>
+          <w:szCs w:val="24"/>
+        </w:rPr>
+      </w:pPr>
+      <w:r>
+        <w:rPr>
+          <w:rFonts w:ascii="Times New Roman" w:hAnsi="Times New Roman" w:cs="Times New Roman"/>
+          <w:szCs w:val="24"/>
+        </w:rPr>
+        <w:t>dearth</w:t>
+      </w:r>
+    </w:p>
+    <w:p>
+      <w:pPr>
+        <w:pStyle w:val="a0"/>
+        <w:spacing w:after="0" w:line="240" w:lineRule="auto"/>
+        <w:ind w:firstLineChars="0" w:firstLine="0"/>
+        <w:rPr>
+          <w:rFonts w:ascii="Times New Roman" w:hAnsi="Times New Roman" w:cs="Times New Roman"/>
+          <w:szCs w:val="24"/>
+        </w:rPr>
+      </w:pPr>
+      <w:r>
+        <w:rPr>
+          <w:rFonts w:ascii="Times New Roman" w:hAnsi="Times New Roman" w:cs="Times New Roman"/>
+          <w:szCs w:val="24"/>
+        </w:rPr>
+        <w:t>abide</w:t>
+      </w:r>
+    </w:p>
+    <w:p>
+      <w:pPr>
+        <w:pStyle w:val="a0"/>
+        <w:spacing w:after="0" w:line="240" w:lineRule="auto"/>
+        <w:ind w:firstLineChars="0" w:firstLine="0"/>
+        <w:rPr>
+          <w:rFonts w:ascii="Times New Roman" w:hAnsi="Times New Roman" w:cs="Times New Roman"/>
+          <w:szCs w:val="24"/>
+        </w:rPr>
+      </w:pPr>
+    </w:p>
+    <w:p>
+      <w:pPr>
+        <w:pStyle w:val="a0"/>
+        <w:spacing w:after="0" w:line="240" w:lineRule="auto"/>
+        <w:ind w:firstLineChars="0" w:firstLine="0"/>
+        <w:rPr>
+          <w:rFonts w:ascii="Times New Roman" w:hAnsi="Times New Roman" w:cs="Times New Roman"/>
+          <w:b/>
+          <w:bCs/>
+          <w:szCs w:val="24"/>
+        </w:rPr>
+      </w:pPr>
+      <w:r>
+        <w:rPr>
+          <w:rFonts w:ascii="Times New Roman" w:hAnsi="Times New Roman" w:cs="Times New Roman" w:hint="eastAsia"/>
+          <w:b/>
+          <w:bCs/>
+          <w:szCs w:val="24"/>
+        </w:rPr>
+        <w:t>V</w:t>
+      </w:r>
+      <w:r>
+        <w:rPr>
+          <w:rFonts w:ascii="Times New Roman" w:hAnsi="Times New Roman" w:cs="Times New Roman"/>
+          <w:b/>
+          <w:bCs/>
+          <w:szCs w:val="24"/>
+        </w:rPr>
+        <w:t xml:space="preserve">olcanoes – </w:t>
+      </w:r>
+      <w:r>
+        <w:rPr>
+          <w:rFonts w:ascii="Times New Roman" w:hAnsi="Times New Roman" w:cs="Times New Roman"/>
+          <w:b/>
+          <w:bCs/>
+          <w:szCs w:val="24"/>
+        </w:rPr>
+        <w:t>E</w:t>
+      </w:r>
+      <w:r>
+        <w:rPr>
+          <w:rFonts w:ascii="Times New Roman" w:hAnsi="Times New Roman" w:cs="Times New Roman"/>
+          <w:b/>
+          <w:bCs/>
+          <w:szCs w:val="24"/>
+        </w:rPr>
+        <w:t>arth-</w:t>
+      </w:r>
+      <w:r>
+        <w:rPr>
+          <w:rFonts w:ascii="Times New Roman" w:hAnsi="Times New Roman" w:cs="Times New Roman"/>
+          <w:b/>
+          <w:bCs/>
+          <w:szCs w:val="24"/>
+        </w:rPr>
+        <w:t>S</w:t>
+      </w:r>
+      <w:r>
+        <w:rPr>
+          <w:rFonts w:ascii="Times New Roman" w:hAnsi="Times New Roman" w:cs="Times New Roman"/>
+          <w:b/>
+          <w:bCs/>
+          <w:szCs w:val="24"/>
+        </w:rPr>
+        <w:t xml:space="preserve">hattering </w:t>
+      </w:r>
+      <w:r>
+        <w:rPr>
+          <w:rFonts w:ascii="Times New Roman" w:hAnsi="Times New Roman" w:cs="Times New Roman"/>
+          <w:b/>
+          <w:bCs/>
+          <w:szCs w:val="24"/>
+        </w:rPr>
+        <w:t>N</w:t>
+      </w:r>
+      <w:r>
+        <w:rPr>
+          <w:rFonts w:ascii="Times New Roman" w:hAnsi="Times New Roman" w:cs="Times New Roman"/>
+          <w:b/>
+          <w:bCs/>
+          <w:szCs w:val="24"/>
+        </w:rPr>
+        <w:t>ews</w:t>
+      </w:r>
+    </w:p>
+    <w:p>
+      <w:pPr>
+        <w:pStyle w:val="a0"/>
+        <w:spacing w:after="0" w:line="240" w:lineRule="auto"/>
+        <w:ind w:firstLineChars="0" w:firstLine="0"/>
+        <w:rPr>
+          <w:rFonts w:ascii="Times New Roman" w:hAnsi="Times New Roman" w:cs="Times New Roman" w:hint="eastAsia"/>
+          <w:szCs w:val="24"/>
+        </w:rPr>
+      </w:pPr>
+      <w:r>
+        <w:rPr>
+          <w:rFonts w:ascii="Times New Roman" w:hAnsi="Times New Roman" w:cs="Times New Roman"/>
+          <w:szCs w:val="24"/>
+        </w:rPr>
+        <w:t>surge</w:t>
+      </w:r>
+    </w:p>
+    <w:p>
+      <w:pPr>
+        <w:pStyle w:val="a0"/>
+        <w:spacing w:after="0" w:line="240" w:lineRule="auto"/>
+        <w:ind w:firstLineChars="0" w:firstLine="0"/>
+        <w:rPr>
+          <w:rFonts w:ascii="Times New Roman" w:hAnsi="Times New Roman" w:cs="Times New Roman"/>
+          <w:szCs w:val="24"/>
+        </w:rPr>
+      </w:pPr>
+      <w:r>
+        <w:rPr>
+          <w:rFonts w:ascii="Times New Roman" w:hAnsi="Times New Roman" w:cs="Times New Roman"/>
+          <w:szCs w:val="24"/>
+        </w:rPr>
+        <w:t>crust</w:t>
+      </w:r>
+    </w:p>
+    <w:p>
+      <w:pPr>
+        <w:pStyle w:val="a0"/>
+        <w:spacing w:after="0" w:line="240" w:lineRule="auto"/>
+        <w:ind w:firstLineChars="0" w:firstLine="0"/>
+        <w:rPr>
+          <w:rFonts w:ascii="Times New Roman" w:hAnsi="Times New Roman" w:cs="Times New Roman"/>
+          <w:szCs w:val="24"/>
+        </w:rPr>
+      </w:pPr>
+      <w:r>
+        <w:rPr>
+          <w:rFonts w:ascii="Times New Roman" w:hAnsi="Times New Roman" w:cs="Times New Roman"/>
+          <w:szCs w:val="24"/>
+        </w:rPr>
+        <w:t>mantle</w:t>
+      </w:r>
+    </w:p>
+    <w:p>
+      <w:pPr>
+        <w:pStyle w:val="a0"/>
+        <w:spacing w:after="0" w:line="240" w:lineRule="auto"/>
+        <w:ind w:firstLineChars="0" w:firstLine="0"/>
+        <w:rPr>
+          <w:rFonts w:ascii="Times New Roman" w:hAnsi="Times New Roman" w:cs="Times New Roman"/>
+          <w:szCs w:val="24"/>
+        </w:rPr>
+      </w:pPr>
+      <w:r>
+        <w:rPr>
+          <w:rFonts w:ascii="Times New Roman" w:hAnsi="Times New Roman" w:cs="Times New Roman"/>
+          <w:szCs w:val="24"/>
+        </w:rPr>
+        <w:t>yolk</w:t>
+      </w:r>
+    </w:p>
+    <w:p>
+      <w:pPr>
+        <w:pStyle w:val="a0"/>
+        <w:spacing w:after="0" w:line="240" w:lineRule="auto"/>
+        <w:ind w:firstLineChars="0" w:firstLine="0"/>
+        <w:rPr>
+          <w:rFonts w:ascii="Times New Roman" w:hAnsi="Times New Roman" w:cs="Times New Roman"/>
+          <w:szCs w:val="24"/>
+        </w:rPr>
+      </w:pPr>
+      <w:r>
+        <w:rPr>
+          <w:rFonts w:ascii="Times New Roman" w:hAnsi="Times New Roman" w:cs="Times New Roman" w:hint="eastAsia"/>
+          <w:szCs w:val="24"/>
+        </w:rPr>
+        <w:t>s</w:t>
+      </w:r>
+      <w:r>
+        <w:rPr>
+          <w:rFonts w:ascii="Times New Roman" w:hAnsi="Times New Roman" w:cs="Times New Roman"/>
+          <w:szCs w:val="24"/>
+        </w:rPr>
+        <w:t>quishy</w:t>
+      </w:r>
+    </w:p>
+    <w:p>
+      <w:pPr>
+        <w:pStyle w:val="a0"/>
+        <w:spacing w:after="0" w:line="240" w:lineRule="auto"/>
+        <w:ind w:firstLineChars="0" w:firstLine="0"/>
+        <w:rPr>
+          <w:rFonts w:ascii="Times New Roman" w:hAnsi="Times New Roman" w:cs="Times New Roman"/>
+          <w:szCs w:val="24"/>
+        </w:rPr>
+      </w:pPr>
+      <w:r>
+        <w:rPr>
+          <w:rFonts w:ascii="Times New Roman" w:hAnsi="Times New Roman" w:cs="Times New Roman" w:hint="eastAsia"/>
+          <w:szCs w:val="24"/>
+        </w:rPr>
+        <w:t>t</w:t>
+      </w:r>
+      <w:r>
+        <w:rPr>
+          <w:rFonts w:ascii="Times New Roman" w:hAnsi="Times New Roman" w:cs="Times New Roman"/>
+          <w:szCs w:val="24"/>
+        </w:rPr>
+        <w:t>reacle</w:t>
+      </w:r>
+    </w:p>
+    <w:p>
+      <w:pPr>
+        <w:pStyle w:val="a0"/>
+        <w:spacing w:after="0" w:line="240" w:lineRule="auto"/>
+        <w:ind w:firstLineChars="0" w:firstLine="0"/>
+        <w:rPr>
+          <w:rFonts w:ascii="Times New Roman" w:hAnsi="Times New Roman" w:cs="Times New Roman"/>
+          <w:szCs w:val="24"/>
+        </w:rPr>
+      </w:pPr>
+      <w:r>
+        <w:rPr>
+          <w:rFonts w:ascii="Times New Roman" w:hAnsi="Times New Roman" w:cs="Times New Roman"/>
+          <w:szCs w:val="24"/>
+        </w:rPr>
+        <w:t>fracture</w:t>
+      </w:r>
+    </w:p>
+    <w:p>
+      <w:pPr>
+        <w:pStyle w:val="a0"/>
+        <w:spacing w:after="0" w:line="240" w:lineRule="auto"/>
+        <w:ind w:firstLineChars="0" w:firstLine="0"/>
+        <w:rPr>
+          <w:rFonts w:ascii="Times New Roman" w:hAnsi="Times New Roman" w:cs="Times New Roman"/>
+          <w:szCs w:val="24"/>
+        </w:rPr>
+      </w:pPr>
+      <w:r>
+        <w:rPr>
+          <w:rFonts w:ascii="Times New Roman" w:hAnsi="Times New Roman" w:cs="Times New Roman" w:hint="eastAsia"/>
+          <w:szCs w:val="24"/>
+        </w:rPr>
+        <w:t>c</w:t>
+      </w:r>
+      <w:r>
+        <w:rPr>
+          <w:rFonts w:ascii="Times New Roman" w:hAnsi="Times New Roman" w:cs="Times New Roman"/>
+          <w:szCs w:val="24"/>
+        </w:rPr>
+        <w:t>onvection</w:t>
+      </w:r>
+    </w:p>
+    <w:p>
+      <w:pPr>
+        <w:pStyle w:val="a0"/>
+        <w:spacing w:after="0" w:line="240" w:lineRule="auto"/>
+        <w:ind w:firstLineChars="0" w:firstLine="0"/>
+        <w:rPr>
+          <w:rFonts w:ascii="Times New Roman" w:hAnsi="Times New Roman" w:cs="Times New Roman"/>
+          <w:szCs w:val="24"/>
+        </w:rPr>
+      </w:pPr>
+      <w:r>
+        <w:rPr>
+          <w:rFonts w:ascii="Times New Roman" w:hAnsi="Times New Roman" w:cs="Times New Roman"/>
+          <w:szCs w:val="24"/>
+        </w:rPr>
+        <w:t>extrusion</w:t>
+      </w:r>
+    </w:p>
+    <w:p>
+      <w:pPr>
+        <w:pStyle w:val="a0"/>
+        <w:spacing w:after="0" w:line="240" w:lineRule="auto"/>
+        <w:ind w:firstLineChars="0" w:firstLine="0"/>
+        <w:rPr>
+          <w:rFonts w:ascii="Times New Roman" w:hAnsi="Times New Roman" w:cs="Times New Roman"/>
+          <w:szCs w:val="24"/>
+        </w:rPr>
+      </w:pPr>
+      <w:r>
+        <w:rPr>
+          <w:rFonts w:ascii="Times New Roman" w:hAnsi="Times New Roman" w:cs="Times New Roman"/>
+          <w:szCs w:val="24"/>
+        </w:rPr>
+        <w:t>froth</w:t>
+      </w:r>
+    </w:p>
+    <w:p>
+      <w:pPr>
+        <w:pStyle w:val="a0"/>
+        <w:spacing w:after="0" w:line="240" w:lineRule="auto"/>
+        <w:ind w:firstLineChars="0" w:firstLine="0"/>
+        <w:rPr>
+          <w:rFonts w:ascii="Times New Roman" w:hAnsi="Times New Roman" w:cs="Times New Roman"/>
+          <w:szCs w:val="24"/>
+        </w:rPr>
+      </w:pPr>
+      <w:r>
+        <w:rPr>
+          <w:rFonts w:ascii="Times New Roman" w:hAnsi="Times New Roman" w:cs="Times New Roman"/>
+          <w:szCs w:val="24"/>
+        </w:rPr>
+        <w:t>pumice</w:t>
+      </w:r>
+    </w:p>
+    <w:p>
+      <w:pPr>
+        <w:pStyle w:val="a0"/>
+        <w:spacing w:after="0" w:line="240" w:lineRule="auto"/>
+        <w:ind w:firstLineChars="0" w:firstLine="0"/>
+        <w:rPr>
+          <w:rFonts w:ascii="Times New Roman" w:hAnsi="Times New Roman" w:cs="Times New Roman"/>
+          <w:szCs w:val="24"/>
+        </w:rPr>
+      </w:pPr>
+      <w:r>
+        <w:rPr>
+          <w:rFonts w:ascii="Times New Roman" w:hAnsi="Times New Roman" w:cs="Times New Roman"/>
+          <w:szCs w:val="24"/>
+        </w:rPr>
+        <w:t>tectonic</w:t>
+      </w:r>
+    </w:p>
+    <w:p>
+      <w:pPr>
+        <w:pStyle w:val="a0"/>
+        <w:spacing w:after="0" w:line="240" w:lineRule="auto"/>
+        <w:ind w:firstLineChars="0" w:firstLine="0"/>
+        <w:rPr>
+          <w:rFonts w:ascii="Times New Roman" w:hAnsi="Times New Roman" w:cs="Times New Roman"/>
+          <w:szCs w:val="24"/>
+        </w:rPr>
+      </w:pPr>
+      <w:r>
+        <w:rPr>
+          <w:rFonts w:ascii="Times New Roman" w:hAnsi="Times New Roman" w:cs="Times New Roman"/>
+          <w:szCs w:val="24"/>
+        </w:rPr>
+        <w:t>frost</w:t>
+      </w:r>
+    </w:p>
+    <w:p>
+      <w:pPr>
+        <w:pStyle w:val="a0"/>
+        <w:spacing w:after="0" w:line="240" w:lineRule="auto"/>
+        <w:ind w:firstLineChars="0" w:firstLine="0"/>
+        <w:rPr>
+          <w:rFonts w:ascii="Times New Roman" w:hAnsi="Times New Roman" w:cs="Times New Roman"/>
+          <w:szCs w:val="24"/>
+        </w:rPr>
+      </w:pPr>
+    </w:p>
+    <w:p>
+      <w:pPr>
+        <w:pStyle w:val="a0"/>
+        <w:spacing w:after="0" w:line="240" w:lineRule="auto"/>
+        <w:ind w:firstLineChars="0" w:firstLine="0"/>
+        <w:rPr>
+          <w:rFonts w:ascii="Times New Roman" w:hAnsi="Times New Roman" w:cs="Times New Roman"/>
+          <w:b/>
+          <w:bCs/>
+          <w:szCs w:val="24"/>
+        </w:rPr>
+      </w:pPr>
+      <w:r>
+        <w:rPr>
+          <w:rFonts w:ascii="Times New Roman" w:hAnsi="Times New Roman" w:cs="Times New Roman" w:hint="eastAsia"/>
+          <w:b/>
+          <w:bCs/>
+          <w:szCs w:val="24"/>
+        </w:rPr>
+        <w:t>O</w:t>
+      </w:r>
+      <w:r>
+        <w:rPr>
+          <w:rFonts w:ascii="Times New Roman" w:hAnsi="Times New Roman" w:cs="Times New Roman"/>
+          <w:b/>
+          <w:bCs/>
+          <w:szCs w:val="24"/>
+        </w:rPr>
+        <w:t>btaining Linguistic Data</w:t>
+      </w:r>
+    </w:p>
+    <w:p>
+      <w:pPr>
+        <w:pStyle w:val="a0"/>
+        <w:spacing w:after="0" w:line="240" w:lineRule="auto"/>
+        <w:ind w:firstLineChars="0" w:firstLine="0"/>
+        <w:rPr>
+          <w:rFonts w:ascii="Times New Roman" w:hAnsi="Times New Roman" w:cs="Times New Roman"/>
+          <w:szCs w:val="24"/>
+        </w:rPr>
+      </w:pPr>
+      <w:r>
+        <w:rPr>
+          <w:rFonts w:ascii="Times New Roman" w:hAnsi="Times New Roman" w:cs="Times New Roman"/>
+          <w:szCs w:val="24"/>
+        </w:rPr>
+        <w:t>recourse</w:t>
+      </w:r>
+    </w:p>
+    <w:p>
+      <w:pPr>
+        <w:pStyle w:val="a0"/>
+        <w:spacing w:after="0" w:line="240" w:lineRule="auto"/>
+        <w:ind w:firstLineChars="0" w:firstLine="0"/>
+        <w:rPr>
+          <w:rFonts w:ascii="Times New Roman" w:hAnsi="Times New Roman" w:cs="Times New Roman"/>
+          <w:szCs w:val="24"/>
+        </w:rPr>
+      </w:pPr>
+      <w:r>
+        <w:rPr>
+          <w:rFonts w:ascii="Times New Roman" w:hAnsi="Times New Roman" w:cs="Times New Roman"/>
+          <w:szCs w:val="24"/>
+        </w:rPr>
+        <w:t>scrupulous</w:t>
+      </w:r>
+    </w:p>
+    <w:p>
+      <w:pPr>
+        <w:pStyle w:val="a0"/>
+        <w:spacing w:after="0" w:line="240" w:lineRule="auto"/>
+        <w:ind w:firstLineChars="0" w:firstLine="0"/>
+        <w:rPr>
+          <w:rFonts w:ascii="Times New Roman" w:hAnsi="Times New Roman" w:cs="Times New Roman"/>
+          <w:szCs w:val="24"/>
+        </w:rPr>
+      </w:pPr>
+      <w:r>
+        <w:rPr>
+          <w:rFonts w:ascii="Times New Roman" w:hAnsi="Times New Roman" w:cs="Times New Roman"/>
+          <w:szCs w:val="24"/>
+        </w:rPr>
+        <w:t>elicit</w:t>
+      </w:r>
+    </w:p>
+    <w:p>
+      <w:pPr>
+        <w:pStyle w:val="a0"/>
+        <w:spacing w:after="0" w:line="240" w:lineRule="auto"/>
+        <w:ind w:firstLineChars="0" w:firstLine="0"/>
+        <w:rPr>
+          <w:rFonts w:ascii="Times New Roman" w:hAnsi="Times New Roman" w:cs="Times New Roman"/>
+          <w:szCs w:val="24"/>
+        </w:rPr>
+      </w:pPr>
+      <w:r>
+        <w:rPr>
+          <w:rFonts w:ascii="Times New Roman" w:hAnsi="Times New Roman" w:cs="Times New Roman"/>
+          <w:szCs w:val="24"/>
+        </w:rPr>
+        <w:t>corpus</w:t>
+      </w:r>
+      <w:r>
+        <w:rPr>
+          <w:rFonts w:ascii="Times New Roman" w:hAnsi="Times New Roman" w:cs="Times New Roman"/>
+          <w:szCs w:val="24"/>
+        </w:rPr>
+        <w:t>/</w:t>
+      </w:r>
+      <w:r>
+        <w:rPr>
+          <w:rFonts w:ascii="Times New Roman" w:hAnsi="Times New Roman" w:cs="Times New Roman"/>
+          <w:szCs w:val="24"/>
+        </w:rPr>
+        <w:t>corpora</w:t>
+      </w:r>
+    </w:p>
+    <w:p>
+      <w:pPr>
+        <w:pStyle w:val="a0"/>
+        <w:spacing w:after="0" w:line="240" w:lineRule="auto"/>
+        <w:ind w:firstLineChars="0" w:firstLine="0"/>
+        <w:rPr>
+          <w:rFonts w:ascii="Times New Roman" w:hAnsi="Times New Roman" w:cs="Times New Roman"/>
+          <w:szCs w:val="24"/>
+        </w:rPr>
+      </w:pPr>
+    </w:p>
+    <w:p>
+      <w:pPr>
+        <w:pStyle w:val="a0"/>
+        <w:spacing w:after="0" w:line="240" w:lineRule="auto"/>
+        <w:ind w:firstLineChars="0" w:firstLine="0"/>
+        <w:rPr>
+          <w:rFonts w:ascii="Times New Roman" w:hAnsi="Times New Roman" w:cs="Times New Roman"/>
+          <w:b/>
+          <w:bCs/>
+          <w:szCs w:val="24"/>
+        </w:rPr>
+      </w:pPr>
+      <w:r>
+        <w:rPr>
+          <w:rFonts w:ascii="Times New Roman" w:hAnsi="Times New Roman" w:cs="Times New Roman" w:hint="eastAsia"/>
+          <w:b/>
+          <w:bCs/>
+          <w:szCs w:val="24"/>
+        </w:rPr>
+        <w:t>H</w:t>
+      </w:r>
+      <w:r>
+        <w:rPr>
+          <w:rFonts w:ascii="Times New Roman" w:hAnsi="Times New Roman" w:cs="Times New Roman"/>
+          <w:b/>
+          <w:bCs/>
+          <w:szCs w:val="24"/>
+        </w:rPr>
+        <w:t>ow much higher? How much faster?</w:t>
+      </w:r>
+    </w:p>
+    <w:p>
+      <w:pPr>
+        <w:pStyle w:val="a0"/>
+        <w:spacing w:after="0" w:line="240" w:lineRule="auto"/>
+        <w:ind w:firstLineChars="0" w:firstLine="0"/>
+        <w:rPr>
+          <w:rFonts w:ascii="Times New Roman" w:hAnsi="Times New Roman" w:cs="Times New Roman"/>
+          <w:szCs w:val="24"/>
+        </w:rPr>
+      </w:pPr>
+      <w:r>
+        <w:rPr>
+          <w:rFonts w:ascii="Times New Roman" w:hAnsi="Times New Roman" w:cs="Times New Roman"/>
+          <w:szCs w:val="24"/>
+        </w:rPr>
+        <w:t>oft-cited adage</w:t>
+      </w:r>
+    </w:p>
+    <w:p>
+      <w:pPr>
+        <w:pStyle w:val="a0"/>
+        <w:spacing w:after="0" w:line="240" w:lineRule="auto"/>
+        <w:ind w:firstLineChars="0" w:firstLine="0"/>
+        <w:rPr>
+          <w:rFonts w:ascii="Times New Roman" w:hAnsi="Times New Roman" w:cs="Times New Roman"/>
+          <w:szCs w:val="24"/>
+        </w:rPr>
+      </w:pPr>
+      <w:r>
+        <w:rPr>
+          <w:rFonts w:ascii="Times New Roman" w:hAnsi="Times New Roman" w:cs="Times New Roman"/>
+          <w:szCs w:val="24"/>
+        </w:rPr>
+        <w:t>emeritus</w:t>
+      </w:r>
+    </w:p>
+    <w:p>
+      <w:pPr>
+        <w:pStyle w:val="a0"/>
+        <w:spacing w:after="0" w:line="240" w:lineRule="auto"/>
+        <w:ind w:firstLineChars="0" w:firstLine="0"/>
+        <w:rPr>
+          <w:rFonts w:ascii="Times New Roman" w:hAnsi="Times New Roman" w:cs="Times New Roman"/>
+          <w:szCs w:val="24"/>
+        </w:rPr>
+      </w:pPr>
+      <w:r>
+        <w:rPr>
+          <w:rFonts w:ascii="Times New Roman" w:hAnsi="Times New Roman" w:cs="Times New Roman"/>
+          <w:szCs w:val="24"/>
+        </w:rPr>
+        <w:t>plyometrics</w:t>
+      </w:r>
+    </w:p>
+    <w:p>
+      <w:pPr>
+        <w:pStyle w:val="a0"/>
+        <w:spacing w:after="0" w:line="240" w:lineRule="auto"/>
+        <w:ind w:firstLineChars="0" w:firstLine="0"/>
+        <w:rPr>
+          <w:rFonts w:ascii="Times New Roman" w:hAnsi="Times New Roman" w:cs="Times New Roman"/>
+          <w:szCs w:val="24"/>
+        </w:rPr>
+      </w:pPr>
+      <w:r>
+        <w:rPr>
+          <w:rFonts w:ascii="Times New Roman" w:hAnsi="Times New Roman" w:cs="Times New Roman"/>
+          <w:szCs w:val="24"/>
+        </w:rPr>
+        <w:t>deficiency</w:t>
+      </w:r>
+    </w:p>
+    <w:p>
+      <w:pPr>
+        <w:pStyle w:val="a0"/>
+        <w:spacing w:after="0" w:line="240" w:lineRule="auto"/>
+        <w:ind w:firstLineChars="0" w:firstLine="0"/>
+        <w:rPr>
+          <w:rFonts w:ascii="Times New Roman" w:hAnsi="Times New Roman" w:cs="Times New Roman"/>
+          <w:szCs w:val="24"/>
+        </w:rPr>
+      </w:pPr>
+      <w:r>
+        <w:rPr>
+          <w:rFonts w:ascii="Times New Roman" w:hAnsi="Times New Roman" w:cs="Times New Roman"/>
+          <w:szCs w:val="24"/>
+        </w:rPr>
+        <w:t>dub</w:t>
+      </w:r>
+    </w:p>
+    <w:p>
+      <w:pPr>
+        <w:pStyle w:val="a0"/>
+        <w:spacing w:after="0" w:line="240" w:lineRule="auto"/>
+        <w:ind w:firstLineChars="0" w:firstLine="0"/>
+        <w:rPr>
+          <w:rFonts w:ascii="Times New Roman" w:hAnsi="Times New Roman" w:cs="Times New Roman"/>
+          <w:szCs w:val="24"/>
+        </w:rPr>
+      </w:pPr>
+      <w:r>
+        <w:rPr>
+          <w:rFonts w:ascii="Times New Roman" w:hAnsi="Times New Roman" w:cs="Times New Roman"/>
+          <w:szCs w:val="24"/>
+        </w:rPr>
+        <w:t>vexingly</w:t>
+      </w:r>
+    </w:p>
+    <w:p>
+      <w:pPr>
+        <w:pStyle w:val="a0"/>
+        <w:spacing w:after="0" w:line="240" w:lineRule="auto"/>
+        <w:ind w:firstLineChars="0" w:firstLine="0"/>
+        <w:rPr>
+          <w:rFonts w:ascii="Times New Roman" w:hAnsi="Times New Roman" w:cs="Times New Roman"/>
+          <w:szCs w:val="24"/>
+        </w:rPr>
+      </w:pPr>
+    </w:p>
+    <w:p>
+      <w:pPr>
+        <w:pStyle w:val="a0"/>
+        <w:spacing w:after="0" w:line="240" w:lineRule="auto"/>
+        <w:ind w:firstLineChars="0" w:firstLine="0"/>
+        <w:rPr>
+          <w:rFonts w:ascii="Times New Roman" w:hAnsi="Times New Roman" w:cs="Times New Roman"/>
+          <w:b/>
+          <w:bCs/>
+          <w:szCs w:val="24"/>
+        </w:rPr>
+      </w:pPr>
+      <w:r>
+        <w:rPr>
+          <w:rFonts w:ascii="Times New Roman" w:hAnsi="Times New Roman" w:cs="Times New Roman" w:hint="eastAsia"/>
+          <w:b/>
+          <w:bCs/>
+          <w:szCs w:val="24"/>
+        </w:rPr>
+        <w:t>T</w:t>
+      </w:r>
+      <w:r>
+        <w:rPr>
+          <w:rFonts w:ascii="Times New Roman" w:hAnsi="Times New Roman" w:cs="Times New Roman"/>
+          <w:b/>
+          <w:bCs/>
+          <w:szCs w:val="24"/>
+        </w:rPr>
+        <w:t>he Nature and Aims of Archaeology</w:t>
+      </w:r>
+    </w:p>
+    <w:p>
+      <w:pPr>
+        <w:pStyle w:val="a0"/>
+        <w:spacing w:after="0" w:line="240" w:lineRule="auto"/>
+        <w:ind w:firstLineChars="0" w:firstLine="0"/>
+        <w:rPr>
+          <w:rFonts w:ascii="Arial" w:hAnsi="Arial" w:cs="Arial"/>
           <w:color w:val="222222"/>
-          <w:szCs w:val="24"/>
           <w:shd w:val="clear" w:color="auto" w:fill="FFFFFF"/>
         </w:rPr>
-        <w:t>counter</w:t>
-      </w:r>
-    </w:p>
-    <w:p>
-      <w:pPr>
-        <w:pStyle w:val="a0"/>
-        <w:spacing w:after="0" w:line="240" w:lineRule="auto"/>
-        <w:ind w:firstLineChars="0" w:firstLine="0"/>
-        <w:rPr>
-          <w:rFonts w:ascii="Times New Roman" w:hAnsi="Times New Roman" w:cs="Times New Roman"/>
-          <w:szCs w:val="24"/>
-        </w:rPr>
-      </w:pPr>
-      <w:r>
-        <w:rPr>
-          <w:rFonts w:ascii="Times New Roman" w:hAnsi="Times New Roman" w:cs="Times New Roman"/>
-          <w:szCs w:val="24"/>
-        </w:rPr>
-        <w:t>disparity</w:t>
-      </w:r>
-    </w:p>
-    <w:p>
-      <w:pPr>
-        <w:pStyle w:val="a0"/>
-        <w:spacing w:after="0" w:line="240" w:lineRule="auto"/>
-        <w:ind w:firstLineChars="0" w:firstLine="0"/>
-        <w:rPr>
-          <w:rFonts w:ascii="Times New Roman" w:hAnsi="Times New Roman" w:cs="Times New Roman"/>
-          <w:szCs w:val="24"/>
-        </w:rPr>
-      </w:pPr>
-      <w:r>
-        <w:rPr>
-          <w:rFonts w:ascii="Times New Roman" w:hAnsi="Times New Roman" w:cs="Times New Roman"/>
-          <w:szCs w:val="24"/>
-        </w:rPr>
-        <w:t>clash</w:t>
-      </w:r>
-    </w:p>
-    <w:p>
-      <w:pPr>
-        <w:pStyle w:val="a0"/>
-        <w:spacing w:after="0" w:line="240" w:lineRule="auto"/>
-        <w:ind w:firstLineChars="0" w:firstLine="0"/>
-        <w:rPr>
-          <w:rFonts w:ascii="Times New Roman" w:hAnsi="Times New Roman" w:cs="Times New Roman"/>
-          <w:szCs w:val="24"/>
-        </w:rPr>
-      </w:pPr>
-    </w:p>
-    <w:p>
-      <w:pPr>
-        <w:pStyle w:val="a0"/>
-        <w:spacing w:after="0" w:line="240" w:lineRule="auto"/>
-        <w:ind w:firstLineChars="0" w:firstLine="0"/>
-        <w:rPr>
-          <w:rFonts w:ascii="Times New Roman" w:hAnsi="Times New Roman" w:cs="Times New Roman"/>
-          <w:b/>
-          <w:bCs/>
-          <w:szCs w:val="24"/>
-        </w:rPr>
-      </w:pPr>
-      <w:r>
-        <w:rPr>
-          <w:rFonts w:ascii="Times New Roman" w:hAnsi="Times New Roman" w:cs="Times New Roman"/>
-          <w:b/>
-          <w:bCs/>
-          <w:szCs w:val="24"/>
-        </w:rPr>
-        <w:t>The coconut palm</w:t>
-      </w:r>
-    </w:p>
-    <w:p>
-      <w:pPr>
-        <w:pStyle w:val="a0"/>
-        <w:spacing w:after="0" w:line="240" w:lineRule="auto"/>
-        <w:ind w:firstLineChars="0" w:firstLine="0"/>
-        <w:rPr>
-          <w:rFonts w:ascii="Times New Roman" w:hAnsi="Times New Roman" w:cs="Times New Roman"/>
-          <w:szCs w:val="24"/>
-        </w:rPr>
-      </w:pPr>
-      <w:r>
-        <w:rPr>
-          <w:rFonts w:ascii="Times New Roman" w:hAnsi="Times New Roman" w:cs="Times New Roman"/>
-          <w:szCs w:val="24"/>
-        </w:rPr>
-        <w:t>envisage</w:t>
-      </w:r>
-    </w:p>
-    <w:p>
-      <w:pPr>
-        <w:pStyle w:val="a0"/>
-        <w:spacing w:after="0" w:line="240" w:lineRule="auto"/>
-        <w:ind w:firstLineChars="0" w:firstLine="0"/>
-        <w:rPr>
-          <w:rFonts w:ascii="Times New Roman" w:hAnsi="Times New Roman" w:cs="Times New Roman"/>
-          <w:szCs w:val="24"/>
-        </w:rPr>
-      </w:pPr>
-      <w:r>
-        <w:rPr>
-          <w:rFonts w:ascii="Times New Roman" w:hAnsi="Times New Roman" w:cs="Times New Roman"/>
-          <w:szCs w:val="24"/>
-        </w:rPr>
-        <w:t>yield</w:t>
-      </w:r>
-    </w:p>
-    <w:p>
-      <w:pPr>
-        <w:pStyle w:val="a0"/>
-        <w:spacing w:after="0" w:line="240" w:lineRule="auto"/>
-        <w:ind w:firstLineChars="0" w:firstLine="0"/>
-        <w:rPr>
-          <w:rFonts w:ascii="Times New Roman" w:hAnsi="Times New Roman" w:cs="Times New Roman"/>
-          <w:szCs w:val="24"/>
-        </w:rPr>
-      </w:pPr>
-      <w:r>
-        <w:rPr>
-          <w:rFonts w:ascii="Times New Roman" w:hAnsi="Times New Roman" w:cs="Times New Roman"/>
-          <w:szCs w:val="24"/>
-        </w:rPr>
-        <w:t>cosmetic</w:t>
-      </w:r>
-    </w:p>
-    <w:p>
-      <w:pPr>
-        <w:pStyle w:val="a0"/>
-        <w:spacing w:after="0" w:line="240" w:lineRule="auto"/>
-        <w:ind w:firstLineChars="0" w:firstLine="0"/>
-        <w:rPr>
-          <w:rFonts w:ascii="Times New Roman" w:hAnsi="Times New Roman" w:cs="Times New Roman"/>
-          <w:szCs w:val="24"/>
-        </w:rPr>
-      </w:pPr>
-      <w:r>
-        <w:rPr>
-          <w:rFonts w:ascii="Times New Roman" w:hAnsi="Times New Roman" w:cs="Times New Roman"/>
-          <w:szCs w:val="24"/>
-        </w:rPr>
-        <w:t>derivative</w:t>
-      </w:r>
-    </w:p>
-    <w:p>
-      <w:pPr>
-        <w:pStyle w:val="a0"/>
-        <w:spacing w:after="0" w:line="240" w:lineRule="auto"/>
-        <w:ind w:firstLineChars="0" w:firstLine="0"/>
-        <w:rPr>
-          <w:rFonts w:ascii="Times New Roman" w:hAnsi="Times New Roman" w:cs="Times New Roman"/>
-          <w:szCs w:val="24"/>
-        </w:rPr>
-      </w:pPr>
-      <w:r>
-        <w:rPr>
-          <w:rFonts w:ascii="Times New Roman" w:hAnsi="Times New Roman" w:cs="Times New Roman"/>
-          <w:szCs w:val="24"/>
-        </w:rPr>
-        <w:t>coral</w:t>
-      </w:r>
-    </w:p>
-    <w:p>
-      <w:pPr>
-        <w:pStyle w:val="a0"/>
-        <w:spacing w:after="0" w:line="240" w:lineRule="auto"/>
-        <w:ind w:firstLineChars="0" w:firstLine="0"/>
-        <w:rPr>
-          <w:rFonts w:ascii="Times New Roman" w:hAnsi="Times New Roman" w:cs="Times New Roman"/>
-          <w:szCs w:val="24"/>
-        </w:rPr>
-      </w:pPr>
-    </w:p>
-    <w:p>
-      <w:pPr>
-        <w:pStyle w:val="a0"/>
-        <w:spacing w:after="0" w:line="240" w:lineRule="auto"/>
-        <w:ind w:firstLineChars="0" w:firstLine="0"/>
-        <w:rPr>
-          <w:rFonts w:ascii="Times New Roman" w:hAnsi="Times New Roman" w:cs="Times New Roman"/>
-          <w:b/>
-          <w:bCs/>
-          <w:szCs w:val="24"/>
-        </w:rPr>
-      </w:pPr>
-      <w:r>
-        <w:rPr>
-          <w:rFonts w:ascii="Times New Roman" w:hAnsi="Times New Roman" w:cs="Times New Roman"/>
-          <w:b/>
-          <w:bCs/>
-          <w:szCs w:val="24"/>
-        </w:rPr>
-        <w:t>How baby talk gives infant brains a boost</w:t>
-      </w:r>
-    </w:p>
-    <w:p>
-      <w:pPr>
-        <w:pStyle w:val="a0"/>
-        <w:spacing w:after="0" w:line="240" w:lineRule="auto"/>
-        <w:ind w:firstLineChars="0" w:firstLine="0"/>
-        <w:rPr>
-          <w:rFonts w:ascii="Times New Roman" w:hAnsi="Times New Roman" w:cs="Times New Roman"/>
-          <w:szCs w:val="24"/>
-        </w:rPr>
-      </w:pPr>
-      <w:r>
-        <w:rPr>
-          <w:rFonts w:ascii="Times New Roman" w:hAnsi="Times New Roman" w:cs="Times New Roman"/>
-          <w:szCs w:val="24"/>
-        </w:rPr>
-        <w:t>absurd</w:t>
-      </w:r>
-    </w:p>
-    <w:p>
-      <w:pPr>
-        <w:pStyle w:val="a0"/>
-        <w:spacing w:after="0" w:line="240" w:lineRule="auto"/>
-        <w:ind w:firstLineChars="0" w:firstLine="0"/>
-        <w:rPr>
-          <w:rFonts w:ascii="Times New Roman" w:hAnsi="Times New Roman" w:cs="Times New Roman"/>
-          <w:szCs w:val="24"/>
-        </w:rPr>
-      </w:pPr>
-    </w:p>
-    <w:p>
-      <w:pPr>
-        <w:pStyle w:val="a0"/>
-        <w:spacing w:after="0" w:line="240" w:lineRule="auto"/>
-        <w:ind w:firstLineChars="0" w:firstLine="0"/>
-        <w:rPr>
-          <w:rFonts w:ascii="Times New Roman" w:hAnsi="Times New Roman" w:cs="Times New Roman"/>
-          <w:b/>
-          <w:bCs/>
-          <w:szCs w:val="24"/>
-        </w:rPr>
-      </w:pPr>
-      <w:r>
-        <w:rPr>
-          <w:rFonts w:ascii="Times New Roman" w:hAnsi="Times New Roman" w:cs="Times New Roman"/>
-          <w:b/>
-          <w:bCs/>
-          <w:szCs w:val="24"/>
-        </w:rPr>
-        <w:t>Whatever happened to the Harappan Civilisation?</w:t>
-      </w:r>
-    </w:p>
-    <w:p>
-      <w:pPr>
-        <w:pStyle w:val="a0"/>
-        <w:spacing w:after="0" w:line="240" w:lineRule="auto"/>
-        <w:ind w:firstLineChars="0" w:firstLine="0"/>
-        <w:rPr>
-          <w:rFonts w:ascii="Times New Roman" w:hAnsi="Times New Roman" w:cs="Times New Roman"/>
-          <w:szCs w:val="24"/>
-        </w:rPr>
-      </w:pPr>
-      <w:r>
-        <w:rPr>
-          <w:rFonts w:ascii="Times New Roman" w:hAnsi="Times New Roman" w:cs="Times New Roman"/>
-          <w:szCs w:val="24"/>
-        </w:rPr>
-        <w:t>ritual</w:t>
-      </w:r>
-    </w:p>
-    <w:p>
-      <w:pPr>
-        <w:pStyle w:val="a0"/>
-        <w:spacing w:after="0" w:line="240" w:lineRule="auto"/>
-        <w:ind w:firstLineChars="0" w:firstLine="0"/>
-        <w:rPr>
-          <w:rFonts w:ascii="Times New Roman" w:hAnsi="Times New Roman" w:cs="Times New Roman"/>
-          <w:szCs w:val="24"/>
-        </w:rPr>
-      </w:pPr>
-      <w:r>
-        <w:rPr>
-          <w:rFonts w:ascii="Times New Roman" w:hAnsi="Times New Roman" w:cs="Times New Roman"/>
-          <w:szCs w:val="24"/>
-        </w:rPr>
-        <w:t>abrupt</w:t>
-      </w:r>
-    </w:p>
-    <w:p>
-      <w:pPr>
-        <w:pStyle w:val="a0"/>
-        <w:spacing w:after="0" w:line="240" w:lineRule="auto"/>
-        <w:ind w:firstLineChars="0" w:firstLine="0"/>
-        <w:rPr>
-          <w:rFonts w:ascii="Times New Roman" w:hAnsi="Times New Roman" w:cs="Times New Roman"/>
-          <w:szCs w:val="24"/>
-        </w:rPr>
-      </w:pPr>
-      <w:r>
-        <w:rPr>
-          <w:rFonts w:ascii="Times New Roman" w:hAnsi="Times New Roman" w:cs="Times New Roman"/>
-          <w:szCs w:val="24"/>
-        </w:rPr>
-        <w:t>proactive</w:t>
-      </w:r>
-    </w:p>
-    <w:p>
-      <w:pPr>
-        <w:pStyle w:val="a0"/>
-        <w:spacing w:after="0" w:line="240" w:lineRule="auto"/>
-        <w:ind w:firstLineChars="0" w:firstLine="0"/>
-        <w:rPr>
-          <w:rFonts w:ascii="Times New Roman" w:hAnsi="Times New Roman" w:cs="Times New Roman"/>
-          <w:szCs w:val="24"/>
-        </w:rPr>
-      </w:pPr>
-    </w:p>
-    <w:p>
-      <w:pPr>
-        <w:pStyle w:val="a0"/>
-        <w:spacing w:after="0" w:line="240" w:lineRule="auto"/>
-        <w:ind w:firstLineChars="0" w:firstLine="0"/>
-        <w:rPr>
-          <w:rFonts w:ascii="Times New Roman" w:hAnsi="Times New Roman" w:cs="Times New Roman"/>
-          <w:b/>
-          <w:bCs/>
-          <w:szCs w:val="24"/>
-        </w:rPr>
-      </w:pPr>
-      <w:r>
-        <w:rPr>
-          <w:rFonts w:ascii="Times New Roman" w:hAnsi="Times New Roman" w:cs="Times New Roman"/>
-          <w:b/>
-          <w:bCs/>
-          <w:szCs w:val="24"/>
-        </w:rPr>
-        <w:t>Cutty Sark: the fastest sailing ship all the time</w:t>
-      </w:r>
-    </w:p>
-    <w:p>
-      <w:pPr>
-        <w:pStyle w:val="a0"/>
-        <w:spacing w:after="0" w:line="240" w:lineRule="auto"/>
-        <w:ind w:firstLineChars="0" w:firstLine="0"/>
-        <w:rPr>
-          <w:rFonts w:ascii="Times New Roman" w:hAnsi="Times New Roman" w:cs="Times New Roman"/>
-          <w:szCs w:val="24"/>
-        </w:rPr>
-      </w:pPr>
-      <w:r>
-        <w:rPr>
-          <w:rFonts w:ascii="Times New Roman" w:hAnsi="Times New Roman" w:cs="Times New Roman"/>
-          <w:szCs w:val="24"/>
-        </w:rPr>
-        <w:t>intact</w:t>
-      </w:r>
-    </w:p>
-    <w:p>
-      <w:pPr>
-        <w:pStyle w:val="a0"/>
-        <w:spacing w:after="0" w:line="240" w:lineRule="auto"/>
-        <w:ind w:firstLineChars="0" w:firstLine="0"/>
-        <w:rPr>
-          <w:rFonts w:ascii="Times New Roman" w:hAnsi="Times New Roman" w:cs="Times New Roman"/>
-          <w:szCs w:val="24"/>
-        </w:rPr>
-      </w:pPr>
-      <w:r>
-        <w:rPr>
-          <w:rFonts w:ascii="Times New Roman" w:hAnsi="Times New Roman" w:cs="Times New Roman"/>
-          <w:szCs w:val="24"/>
-        </w:rPr>
-        <w:t>steer</w:t>
-      </w:r>
-    </w:p>
-    <w:p>
-      <w:pPr>
-        <w:pStyle w:val="a0"/>
-        <w:spacing w:after="0" w:line="240" w:lineRule="auto"/>
-        <w:ind w:firstLineChars="0" w:firstLine="0"/>
-        <w:rPr>
-          <w:rFonts w:ascii="Times New Roman" w:hAnsi="Times New Roman" w:cs="Times New Roman"/>
-          <w:szCs w:val="24"/>
-        </w:rPr>
-      </w:pPr>
-      <w:r>
-        <w:rPr>
-          <w:rFonts w:ascii="Times New Roman" w:hAnsi="Times New Roman" w:cs="Times New Roman"/>
-          <w:szCs w:val="24"/>
-        </w:rPr>
-        <w:t>daunt</w:t>
-      </w:r>
-    </w:p>
-    <w:p>
-      <w:pPr>
-        <w:pStyle w:val="a0"/>
-        <w:spacing w:after="0" w:line="240" w:lineRule="auto"/>
-        <w:ind w:firstLineChars="0" w:firstLine="0"/>
-        <w:rPr>
-          <w:rFonts w:ascii="Times New Roman" w:hAnsi="Times New Roman" w:cs="Times New Roman"/>
-          <w:szCs w:val="24"/>
-        </w:rPr>
-      </w:pPr>
-      <w:r>
-        <w:rPr>
-          <w:rFonts w:ascii="Times New Roman" w:hAnsi="Times New Roman" w:cs="Times New Roman"/>
-          <w:szCs w:val="24"/>
-        </w:rPr>
-        <w:t>competent</w:t>
-      </w:r>
-    </w:p>
-    <w:p>
-      <w:pPr>
-        <w:pStyle w:val="a0"/>
-        <w:spacing w:after="0" w:line="240" w:lineRule="auto"/>
-        <w:ind w:firstLineChars="0" w:firstLine="0"/>
-        <w:rPr>
-          <w:rFonts w:ascii="Times New Roman" w:hAnsi="Times New Roman" w:cs="Times New Roman"/>
-          <w:szCs w:val="24"/>
-        </w:rPr>
-      </w:pPr>
-    </w:p>
-    <w:p>
-      <w:pPr>
-        <w:pStyle w:val="a0"/>
-        <w:spacing w:after="0" w:line="240" w:lineRule="auto"/>
-        <w:ind w:firstLineChars="0" w:firstLine="0"/>
-        <w:rPr>
-          <w:rFonts w:ascii="Times New Roman" w:hAnsi="Times New Roman" w:cs="Times New Roman"/>
-          <w:szCs w:val="24"/>
-        </w:rPr>
-      </w:pPr>
-    </w:p>
-    <w:p>
-      <w:pPr>
-        <w:pStyle w:val="a0"/>
-        <w:spacing w:after="0" w:line="240" w:lineRule="auto"/>
-        <w:ind w:firstLineChars="0" w:firstLine="0"/>
-        <w:rPr>
-          <w:rFonts w:ascii="Times New Roman" w:hAnsi="Times New Roman" w:cs="Times New Roman"/>
-          <w:b/>
-          <w:bCs/>
-          <w:szCs w:val="24"/>
-        </w:rPr>
-      </w:pPr>
-      <w:r>
-        <w:rPr>
-          <w:rFonts w:ascii="Times New Roman" w:hAnsi="Times New Roman" w:cs="Times New Roman"/>
-          <w:b/>
-          <w:bCs/>
-          <w:szCs w:val="24"/>
-        </w:rPr>
-        <w:lastRenderedPageBreak/>
-        <w:t>Saving the Soil</w:t>
-      </w:r>
-    </w:p>
-    <w:p>
-      <w:pPr>
-        <w:pStyle w:val="a0"/>
-        <w:spacing w:after="0" w:line="240" w:lineRule="auto"/>
-        <w:ind w:firstLineChars="0" w:firstLine="0"/>
-        <w:rPr>
-          <w:rFonts w:ascii="Times New Roman" w:hAnsi="Times New Roman" w:cs="Times New Roman"/>
-          <w:szCs w:val="24"/>
-        </w:rPr>
-      </w:pPr>
-      <w:r>
-        <w:rPr>
-          <w:rFonts w:ascii="Times New Roman" w:hAnsi="Times New Roman" w:cs="Times New Roman"/>
-          <w:szCs w:val="24"/>
-        </w:rPr>
-        <w:t>unspoilt</w:t>
-      </w:r>
-    </w:p>
-    <w:p>
-      <w:pPr>
-        <w:pStyle w:val="a0"/>
-        <w:spacing w:after="0" w:line="240" w:lineRule="auto"/>
-        <w:ind w:firstLineChars="0" w:firstLine="0"/>
-        <w:rPr>
-          <w:rFonts w:ascii="Times New Roman" w:hAnsi="Times New Roman" w:cs="Times New Roman"/>
-          <w:szCs w:val="24"/>
-        </w:rPr>
-      </w:pPr>
-    </w:p>
-    <w:p>
-      <w:pPr>
-        <w:pStyle w:val="a0"/>
-        <w:spacing w:after="0" w:line="240" w:lineRule="auto"/>
-        <w:ind w:firstLineChars="0" w:firstLine="0"/>
-        <w:rPr>
-          <w:rFonts w:ascii="Times New Roman" w:hAnsi="Times New Roman" w:cs="Times New Roman"/>
-          <w:b/>
-          <w:bCs/>
-          <w:szCs w:val="24"/>
-        </w:rPr>
-      </w:pPr>
-      <w:r>
-        <w:rPr>
-          <w:rFonts w:ascii="Times New Roman" w:hAnsi="Times New Roman" w:cs="Times New Roman"/>
-          <w:b/>
-          <w:bCs/>
-          <w:szCs w:val="24"/>
-        </w:rPr>
-        <w:t>Book Review</w:t>
-      </w:r>
-    </w:p>
-    <w:p>
-      <w:pPr>
-        <w:pStyle w:val="a0"/>
-        <w:spacing w:after="0" w:line="240" w:lineRule="auto"/>
-        <w:ind w:firstLineChars="0" w:firstLine="0"/>
-        <w:rPr>
-          <w:rFonts w:ascii="Times New Roman" w:hAnsi="Times New Roman" w:cs="Times New Roman"/>
+      </w:pPr>
+      <w:r>
+        <w:rPr>
+          <w:rFonts w:ascii="Arial" w:hAnsi="Arial" w:cs="Arial"/>
+          <w:color w:val="222222"/>
+          <w:shd w:val="clear" w:color="auto" w:fill="FFFFFF"/>
+        </w:rPr>
+        <w:t>toil</w:t>
+      </w:r>
+    </w:p>
+    <w:p>
+      <w:pPr>
+        <w:pStyle w:val="a0"/>
+        <w:spacing w:after="0" w:line="240" w:lineRule="auto"/>
+        <w:ind w:firstLineChars="0" w:firstLine="0"/>
+        <w:rPr>
+          <w:rFonts w:ascii="Times New Roman" w:hAnsi="Times New Roman" w:cs="Times New Roman"/>
+          <w:szCs w:val="24"/>
+        </w:rPr>
+      </w:pPr>
+      <w:r>
+        <w:rPr>
+          <w:rFonts w:ascii="Times New Roman" w:hAnsi="Times New Roman" w:cs="Times New Roman"/>
+          <w:szCs w:val="24"/>
+        </w:rPr>
+        <w:t>ethnology</w:t>
+      </w:r>
+    </w:p>
+    <w:p>
+      <w:pPr>
+        <w:pStyle w:val="a0"/>
+        <w:spacing w:after="0" w:line="240" w:lineRule="auto"/>
+        <w:ind w:firstLineChars="0" w:firstLine="0"/>
+        <w:rPr>
+          <w:rFonts w:ascii="Times New Roman" w:hAnsi="Times New Roman" w:cs="Times New Roman"/>
+          <w:szCs w:val="24"/>
+        </w:rPr>
+      </w:pPr>
+    </w:p>
+    <w:p>
+      <w:pPr>
+        <w:pStyle w:val="a0"/>
+        <w:spacing w:after="0" w:line="240" w:lineRule="auto"/>
+        <w:ind w:firstLineChars="0" w:firstLine="0"/>
+        <w:rPr>
+          <w:rFonts w:ascii="Times New Roman" w:hAnsi="Times New Roman" w:cs="Times New Roman"/>
+          <w:b/>
+          <w:bCs/>
           <w:szCs w:val="24"/>
         </w:rPr>
       </w:pPr>
       <w:r>
         <w:rPr>
           <w:rFonts w:ascii="Times New Roman" w:hAnsi="Times New Roman" w:cs="Times New Roman" w:hint="eastAsia"/>
-          <w:szCs w:val="24"/>
-        </w:rPr>
-        <w:t>c</w:t>
-      </w:r>
-      <w:r>
-        <w:rPr>
-          <w:rFonts w:ascii="Times New Roman" w:hAnsi="Times New Roman" w:cs="Times New Roman"/>
-          <w:szCs w:val="24"/>
-        </w:rPr>
-        <w:t>rude</w:t>
-      </w:r>
-    </w:p>
-    <w:p>
-      <w:pPr>
-        <w:pStyle w:val="a0"/>
-        <w:spacing w:after="0" w:line="240" w:lineRule="auto"/>
-        <w:ind w:firstLineChars="0" w:firstLine="0"/>
-        <w:rPr>
-          <w:rFonts w:ascii="Times New Roman" w:hAnsi="Times New Roman" w:cs="Times New Roman"/>
-          <w:szCs w:val="24"/>
-        </w:rPr>
-      </w:pPr>
-      <w:r>
-        <w:rPr>
-          <w:rFonts w:ascii="Times New Roman" w:hAnsi="Times New Roman" w:cs="Times New Roman"/>
-          <w:szCs w:val="24"/>
-        </w:rPr>
-        <w:t>reconcile</w:t>
-      </w:r>
-    </w:p>
-    <w:p>
-      <w:pPr>
-        <w:pStyle w:val="a0"/>
-        <w:spacing w:after="0" w:line="240" w:lineRule="auto"/>
-        <w:ind w:firstLineChars="0" w:firstLine="0"/>
-        <w:rPr>
-          <w:rFonts w:ascii="Times New Roman" w:hAnsi="Times New Roman" w:cs="Times New Roman"/>
-          <w:szCs w:val="24"/>
-        </w:rPr>
-      </w:pPr>
-      <w:r>
-        <w:rPr>
-          <w:rFonts w:ascii="Times New Roman" w:hAnsi="Times New Roman" w:cs="Times New Roman"/>
-          <w:szCs w:val="24"/>
-        </w:rPr>
-        <w:t>illiterate</w:t>
-      </w:r>
-    </w:p>
-    <w:p>
-      <w:pPr>
-        <w:pStyle w:val="a0"/>
-        <w:spacing w:after="0" w:line="240" w:lineRule="auto"/>
-        <w:ind w:firstLineChars="0" w:firstLine="0"/>
-        <w:rPr>
-          <w:rFonts w:ascii="Times New Roman" w:hAnsi="Times New Roman" w:cs="Times New Roman"/>
-          <w:szCs w:val="24"/>
-        </w:rPr>
-      </w:pPr>
-      <w:r>
-        <w:rPr>
-          <w:rFonts w:ascii="Times New Roman" w:hAnsi="Times New Roman" w:cs="Times New Roman"/>
-          <w:szCs w:val="24"/>
-        </w:rPr>
-        <w:t>outmod</w:t>
-      </w:r>
-      <w:r>
-        <w:rPr>
-          <w:rFonts w:ascii="Times New Roman" w:hAnsi="Times New Roman" w:cs="Times New Roman"/>
+          <w:b/>
+          <w:bCs/>
+          <w:szCs w:val="24"/>
+        </w:rPr>
+        <w:t>T</w:t>
+      </w:r>
+      <w:r>
+        <w:rPr>
+          <w:rFonts w:ascii="Times New Roman" w:hAnsi="Times New Roman" w:cs="Times New Roman"/>
+          <w:b/>
+          <w:bCs/>
+          <w:szCs w:val="24"/>
+        </w:rPr>
+        <w:t>he Problem of Scarce Resources</w:t>
+      </w:r>
+    </w:p>
+    <w:p>
+      <w:pPr>
+        <w:pStyle w:val="a0"/>
+        <w:spacing w:after="0" w:line="240" w:lineRule="auto"/>
+        <w:ind w:firstLineChars="0" w:firstLine="0"/>
+        <w:rPr>
+          <w:rFonts w:ascii="Times New Roman" w:hAnsi="Times New Roman" w:cs="Times New Roman"/>
+          <w:szCs w:val="24"/>
+        </w:rPr>
+      </w:pPr>
+      <w:r>
+        <w:rPr>
+          <w:rFonts w:ascii="Times New Roman" w:hAnsi="Times New Roman" w:cs="Times New Roman"/>
+          <w:szCs w:val="24"/>
+        </w:rPr>
+        <w:t>finitude</w:t>
+      </w:r>
+    </w:p>
+    <w:p>
+      <w:pPr>
+        <w:pStyle w:val="a0"/>
+        <w:spacing w:after="0" w:line="240" w:lineRule="auto"/>
+        <w:ind w:firstLineChars="0" w:firstLine="0"/>
+        <w:rPr>
+          <w:rFonts w:ascii="Times New Roman" w:hAnsi="Times New Roman" w:cs="Times New Roman"/>
+          <w:szCs w:val="24"/>
+        </w:rPr>
+      </w:pPr>
+      <w:r>
+        <w:rPr>
+          <w:rFonts w:ascii="Times New Roman" w:hAnsi="Times New Roman" w:cs="Times New Roman" w:hint="eastAsia"/>
           <w:szCs w:val="24"/>
         </w:rPr>
         <w:t>e</w:t>
       </w:r>
-    </w:p>
-    <w:p>
-      <w:pPr>
-        <w:pStyle w:val="a0"/>
-        <w:spacing w:after="0" w:line="240" w:lineRule="auto"/>
-        <w:ind w:firstLineChars="0" w:firstLine="0"/>
-        <w:rPr>
-          <w:rFonts w:ascii="Times New Roman" w:hAnsi="Times New Roman" w:cs="Times New Roman"/>
-          <w:szCs w:val="24"/>
-        </w:rPr>
-      </w:pPr>
-      <w:r>
-        <w:rPr>
-          <w:rFonts w:ascii="Times New Roman" w:hAnsi="Times New Roman" w:cs="Times New Roman"/>
-          <w:szCs w:val="24"/>
-        </w:rPr>
-        <w:t>virtues</w:t>
-      </w:r>
-    </w:p>
-    <w:p>
-      <w:pPr>
-        <w:pStyle w:val="a0"/>
-        <w:spacing w:after="0" w:line="240" w:lineRule="auto"/>
-        <w:ind w:firstLineChars="0" w:firstLine="0"/>
-        <w:rPr>
-          <w:rFonts w:ascii="Times New Roman" w:hAnsi="Times New Roman" w:cs="Times New Roman"/>
-          <w:szCs w:val="24"/>
-        </w:rPr>
-      </w:pPr>
-      <w:r>
-        <w:rPr>
-          <w:rFonts w:ascii="Times New Roman" w:hAnsi="Times New Roman" w:cs="Times New Roman"/>
-          <w:szCs w:val="24"/>
-        </w:rPr>
-        <w:t>lucid</w:t>
-      </w:r>
-    </w:p>
-    <w:p>
-      <w:pPr>
-        <w:pStyle w:val="a0"/>
-        <w:spacing w:after="0" w:line="240" w:lineRule="auto"/>
-        <w:ind w:firstLineChars="0" w:firstLine="0"/>
-        <w:rPr>
-          <w:rFonts w:ascii="Times New Roman" w:hAnsi="Times New Roman" w:cs="Times New Roman"/>
-          <w:szCs w:val="24"/>
-        </w:rPr>
-      </w:pPr>
-      <w:r>
-        <w:rPr>
-          <w:rFonts w:ascii="Times New Roman" w:hAnsi="Times New Roman" w:cs="Times New Roman"/>
-          <w:szCs w:val="24"/>
-        </w:rPr>
-        <w:t>confinement</w:t>
-      </w:r>
-    </w:p>
-    <w:p>
-      <w:pPr>
-        <w:pStyle w:val="a0"/>
-        <w:spacing w:after="0" w:line="240" w:lineRule="auto"/>
-        <w:ind w:firstLineChars="0" w:firstLine="0"/>
-        <w:rPr>
-          <w:rFonts w:ascii="Times New Roman" w:hAnsi="Times New Roman" w:cs="Times New Roman"/>
-          <w:szCs w:val="24"/>
-        </w:rPr>
-      </w:pPr>
-      <w:r>
-        <w:rPr>
-          <w:rFonts w:ascii="Times New Roman" w:hAnsi="Times New Roman" w:cs="Times New Roman"/>
-          <w:szCs w:val="24"/>
-        </w:rPr>
-        <w:t>reductive</w:t>
-      </w:r>
-    </w:p>
-    <w:p>
-      <w:pPr>
-        <w:pStyle w:val="a0"/>
-        <w:spacing w:after="0" w:line="240" w:lineRule="auto"/>
-        <w:ind w:firstLineChars="0" w:firstLine="0"/>
-        <w:rPr>
-          <w:rFonts w:ascii="Times New Roman" w:hAnsi="Times New Roman" w:cs="Times New Roman"/>
-          <w:szCs w:val="24"/>
-        </w:rPr>
-      </w:pPr>
-      <w:r>
-        <w:rPr>
-          <w:rFonts w:ascii="Times New Roman" w:hAnsi="Times New Roman" w:cs="Times New Roman"/>
-          <w:szCs w:val="24"/>
-        </w:rPr>
-        <w:t>pedigree</w:t>
-      </w:r>
+      <w:r>
+        <w:rPr>
+          <w:rFonts w:ascii="Times New Roman" w:hAnsi="Times New Roman" w:cs="Times New Roman"/>
+          <w:szCs w:val="24"/>
+        </w:rPr>
+        <w:t>xtrapolation</w:t>
+      </w:r>
+    </w:p>
+    <w:p>
+      <w:pPr>
+        <w:pStyle w:val="a0"/>
+        <w:spacing w:after="0" w:line="240" w:lineRule="auto"/>
+        <w:ind w:firstLineChars="0" w:firstLine="0"/>
+        <w:rPr>
+          <w:rFonts w:ascii="Times New Roman" w:hAnsi="Times New Roman" w:cs="Times New Roman" w:hint="eastAsia"/>
+          <w:szCs w:val="24"/>
+        </w:rPr>
+      </w:pPr>
       <w:bookmarkStart w:id="0" w:name="_GoBack"/>
       <w:bookmarkEnd w:id="0"/>
     </w:p>

</xml_diff>